<commit_message>
Se agregan los proyectos del segundo parcial para Administración de proyectos de TI y Gestión de Servicios de TI
</commit_message>
<xml_diff>
--- a/Administracion de Proyectos de TI/Idea en protocolo.docx
+++ b/Administracion de Proyectos de TI/Idea en protocolo.docx
@@ -431,7 +431,15 @@
         <w:jc w:val="both"/>
       </w:pPr>
       <w:r>
-        <w:t xml:space="preserve">El término dengue procede del swahili "dinga", que describe los malestares musculares y articulares asociados al virus y que en la antigüedad se creía causados </w:t>
+        <w:t>El término dengue procede del swahili "</w:t>
+      </w:r>
+      <w:proofErr w:type="spellStart"/>
+      <w:r>
+        <w:t>dinga</w:t>
+      </w:r>
+      <w:proofErr w:type="spellEnd"/>
+      <w:r>
+        <w:t xml:space="preserve">", que describe los malestares musculares y articulares asociados al virus y que en la antigüedad se creía causados </w:t>
       </w:r>
       <w:r>
         <w:lastRenderedPageBreak/>
@@ -1059,9 +1067,18 @@
     <w:p>
       <w:pPr>
         <w:jc w:val="both"/>
-      </w:pPr>
-      <w:r>
-        <w:t>«La APS es un enfoque de la salud que incluye a toda la sociedad y que tiene por objeto garantizar el mayor nivel posible de salud y bienestar y su distribución equitativa mediante la atención centrada en las necesidades de las personas tan pronto como sea posible a lo largo del proceso continuo que va desde la promoción de la salud y la prevención de enfermedades hasta el tratamiento, la rehabilitación y los cuidados paliativos, y tan próximo como sea posible del entorno cotidiano de las personas». OMS y UNICEF.  A vision for primary health care in the 21st century: Towards UHC and the SDGs.</w:t>
+        <w:rPr>
+          <w:lang w:val="en-US"/>
+        </w:rPr>
+      </w:pPr>
+      <w:r>
+        <w:t xml:space="preserve">«La APS es un enfoque de la salud que incluye a toda la sociedad y que tiene por objeto garantizar el mayor nivel posible de salud y bienestar y su distribución equitativa mediante la atención centrada en las necesidades de las personas tan pronto como sea posible a lo largo del proceso continuo que va desde la promoción de la salud y la prevención de enfermedades hasta el tratamiento, la rehabilitación y los cuidados paliativos, y tan próximo como sea posible del entorno cotidiano de las personas». </w:t>
+      </w:r>
+      <w:r>
+        <w:rPr>
+          <w:lang w:val="en-US"/>
+        </w:rPr>
+        <w:t>OMS y UNICEF.  A vision for primary health care in the 21st century: Towards UHC and the SDGs.</w:t>
       </w:r>
     </w:p>
     <w:p>
@@ -1196,7 +1213,15 @@
         <w:jc w:val="both"/>
       </w:pPr>
       <w:r>
-        <w:t>Este programa tiene como prioridad inicial atender a más de 400 mil personas pertenecientes a sectores especialmente vulnerables, tales como adultos mayores, personas con discapacidad y cuidadores que no cuentan con derechohabiencia en alguna institución de salud pública o privada. Además, busca mejorar la calidad de vida de estas poblaciones, facilitando el acceso a servicios médicos oportunos y reduciendo así las complicaciones derivadas de la falta de atención temprana.</w:t>
+        <w:t xml:space="preserve">Este programa tiene como prioridad inicial atender a más de 400 mil personas pertenecientes a sectores especialmente vulnerables, tales como adultos mayores, personas con discapacidad y cuidadores que no cuentan con </w:t>
+      </w:r>
+      <w:proofErr w:type="spellStart"/>
+      <w:r>
+        <w:t>derechohabiencia</w:t>
+      </w:r>
+      <w:proofErr w:type="spellEnd"/>
+      <w:r>
+        <w:t xml:space="preserve"> en alguna institución de salud pública o privada. Además, busca mejorar la calidad de vida de estas poblaciones, facilitando el acceso a servicios médicos oportunos y reduciendo así las complicaciones derivadas de la falta de atención temprana.</w:t>
       </w:r>
     </w:p>
     <w:p>
@@ -1232,15 +1257,39 @@
         <w:jc w:val="both"/>
       </w:pPr>
       <w:r>
-        <w:t>Por otro lado, para complementar estas acciones y mejorar la respuesta comunitaria frente a enfermedades como el dengue, la Secretaría de Salud Jalisco presentó la aplicación móvil “Sin Dengue”. Esta herramienta digital, disponible para dispositivos Android e iOS, permite a los usuarios identificar síntomas, aplicar acciones preventivas efectivas y evitar prácticas peligrosas como la automedicación. Además, facilita la comunicación directa con autoridades sanitarias al ofrecer un apartado para realizar reportes inmediatos de posibles criaderos del mosquito transmisor y verificar la identidad de los brigadistas activos, garantizando mayor seguridad a la población.</w:t>
-      </w:r>
-    </w:p>
-    <w:p>
-      <w:pPr>
-        <w:jc w:val="both"/>
-      </w:pPr>
-      <w:r>
-        <w:t xml:space="preserve">La App “Sin Dengue” fue dada a conocer durante el evento Talent Land, donde diversos asistentes destacaron su utilidad y practicidad para informarse sobre la enfermedad y prevenir su propagación. Gabriel Alejandro Valenzuela Coronado enfatizó la importancia de esta aplicación para la prevención de contagios y la seguridad en las visitas domiciliarias por parte del personal sanitario. </w:t>
+        <w:t xml:space="preserve">Por otro lado, para complementar estas acciones y mejorar la respuesta comunitaria frente a enfermedades como el dengue, la Secretaría de Salud Jalisco presentó la aplicación móvil “Sin Dengue”. Esta herramienta digital, disponible para dispositivos Android </w:t>
+      </w:r>
+      <w:proofErr w:type="gramStart"/>
+      <w:r>
+        <w:t>e</w:t>
+      </w:r>
+      <w:proofErr w:type="gramEnd"/>
+      <w:r>
+        <w:t xml:space="preserve"> iOS, permite a los usuarios identificar síntomas, aplicar acciones preventivas efectivas y evitar prácticas peligrosas como la automedicación. Además, facilita la comunicación directa con autoridades sanitarias al ofrecer un apartado para realizar reportes inmediatos de posibles criaderos del mosquito transmisor y verificar la identidad de los brigadistas activos, garantizando mayor seguridad a la población.</w:t>
+      </w:r>
+    </w:p>
+    <w:p>
+      <w:pPr>
+        <w:jc w:val="both"/>
+      </w:pPr>
+      <w:r>
+        <w:t xml:space="preserve">La App “Sin Dengue” fue dada a conocer durante el evento </w:t>
+      </w:r>
+      <w:proofErr w:type="spellStart"/>
+      <w:r>
+        <w:t>Talent</w:t>
+      </w:r>
+      <w:proofErr w:type="spellEnd"/>
+      <w:r>
+        <w:t xml:space="preserve"> </w:t>
+      </w:r>
+      <w:proofErr w:type="spellStart"/>
+      <w:r>
+        <w:t>Land</w:t>
+      </w:r>
+      <w:proofErr w:type="spellEnd"/>
+      <w:r>
+        <w:t xml:space="preserve">, donde diversos asistentes destacaron su utilidad y practicidad para informarse sobre la enfermedad y prevenir su propagación. Gabriel Alejandro Valenzuela Coronado enfatizó la importancia de esta aplicación para la prevención de contagios y la seguridad en las visitas domiciliarias por parte del personal sanitario. </w:t>
       </w:r>
       <w:r>
         <w:t>Voluntarios</w:t>
@@ -1329,12 +1378,19 @@
         <w:t>/o</w:t>
       </w:r>
       <w:r>
-        <w:t xml:space="preserve"> web) para fortalecer la prevención y vigilancia epidemiológica de enfermedades transmisibles, comenzando con el dengue en Jalisco, mediante la participación activa de la comunidad y generación oportuna de información epidemiológica útil, que pueda integrarse con programas existentes como "Médicas y Médicos de Jalisco en tu Hogar", con potencial para replicarse en otros estados del país.</w:t>
+        <w:t xml:space="preserve"> web) para fortalecer la prevención y vigilancia epidemiológica de enfermedades transmisibles, comenzando con el dengue en Jalisco, mediante la </w:t>
+      </w:r>
+      <w:r>
+        <w:t>participación</w:t>
+      </w:r>
+      <w:r>
+        <w:t xml:space="preserve"> de la comunidad y generación oportuna de información epidemiológica útil, que pueda integrarse con programas existentes como "Médicas y Médicos de Jalisco en tu Hogar", con potencial para replicarse en otros estados del país.</w:t>
       </w:r>
     </w:p>
     <w:p>
       <w:pPr>
         <w:pStyle w:val="Heading2"/>
+        <w:jc w:val="both"/>
       </w:pPr>
       <w:r>
         <w:t>Objetivos particulares</w:t>
@@ -1346,6 +1402,7 @@
           <w:ilvl w:val="0"/>
           <w:numId w:val="3"/>
         </w:numPr>
+        <w:jc w:val="both"/>
       </w:pPr>
       <w:r>
         <w:t>Crear una aplicación móvil y una plataforma web interactivas y accesibles que permitan a los usuarios reportar síntomas relacionados con dengue y otras enfermedades transmisibles, proporcionando información útil para su prevención y tratamiento oportuno.</w:t>
@@ -1357,6 +1414,7 @@
           <w:ilvl w:val="1"/>
           <w:numId w:val="3"/>
         </w:numPr>
+        <w:jc w:val="both"/>
       </w:pPr>
       <w:r>
         <w:t>Meta Asociada: Desarrollo completo y despliegue funcional de las aplicaciones (Android, iOS y Web)</w:t>
@@ -1371,6 +1429,7 @@
           <w:ilvl w:val="0"/>
           <w:numId w:val="3"/>
         </w:numPr>
+        <w:jc w:val="both"/>
       </w:pPr>
       <w:r>
         <w:t>Implementar un sistema automatizado de recopilación, análisis y seguimiento en tiempo real de reportes comunitarios, facilitando una respuesta oportuna por parte del personal sanitario mediante integración directa con programas comunitarios existentes como “Médicas y Médicos de Jalisco en tu Hogar”.</w:t>
@@ -1382,6 +1441,7 @@
           <w:ilvl w:val="1"/>
           <w:numId w:val="3"/>
         </w:numPr>
+        <w:jc w:val="both"/>
       </w:pPr>
       <w:r>
         <w:t>Meta asociada: Implementación de un módulo funcional que permita la visualización gráfica y geolocalizada de reportes recibidos desde la comunidad</w:t>
@@ -1393,6 +1453,7 @@
           <w:ilvl w:val="0"/>
           <w:numId w:val="3"/>
         </w:numPr>
+        <w:jc w:val="both"/>
       </w:pPr>
       <w:r>
         <w:lastRenderedPageBreak/>
@@ -1405,6 +1466,7 @@
           <w:ilvl w:val="1"/>
           <w:numId w:val="3"/>
         </w:numPr>
+        <w:jc w:val="both"/>
       </w:pPr>
       <w:r>
         <w:t>Meta asociada:</w:t>
@@ -1431,6 +1493,7 @@
           <w:ilvl w:val="0"/>
           <w:numId w:val="3"/>
         </w:numPr>
+        <w:jc w:val="both"/>
       </w:pPr>
       <w:r>
         <w:t>Establecer un sistema escalable y replicable, que permita añadir información sobre otras enfermedades infecciosas similares al dengue (como influenza o COVID-19), con el fin de extender el alcance de la aplicación a otras regiones o estados con necesidades similares.</w:t>
@@ -1442,6 +1505,7 @@
           <w:ilvl w:val="1"/>
           <w:numId w:val="3"/>
         </w:numPr>
+        <w:jc w:val="both"/>
       </w:pPr>
       <w:r>
         <w:t>Meta asociada: Realizar un análisis técnico para definir claramente los requerimientos necesarios para escalar la solución y adaptarla a otros estados del país.</w:t>
@@ -1453,6 +1517,7 @@
           <w:ilvl w:val="0"/>
           <w:numId w:val="3"/>
         </w:numPr>
+        <w:jc w:val="both"/>
       </w:pPr>
       <w:r>
         <w:t>Generar reportes periódicos automáticos con estadísticas claras y útiles para las autoridades sanitarias sobre brotes epidemiológicos reportados por los usuarios, permitiendo un monitoreo constante de la situación local y regional.</w:t>
@@ -1464,18 +1529,1525 @@
           <w:ilvl w:val="1"/>
           <w:numId w:val="3"/>
         </w:numPr>
+        <w:jc w:val="both"/>
       </w:pPr>
       <w:r>
         <w:t>Meta asociada: Implementar un sistema automatizado que genere reportes semanales y mensuales sobre incidencia, distribución geográfica y evolución de enfermedades reportadas, accesibles desde la plataforma web.</w:t>
       </w:r>
     </w:p>
+    <w:p>
+      <w:pPr>
+        <w:pStyle w:val="Heading1"/>
+      </w:pPr>
+      <w:r>
+        <w:t>Metodología de la investigación</w:t>
+      </w:r>
+    </w:p>
+    <w:p>
+      <w:pPr>
+        <w:jc w:val="both"/>
+      </w:pPr>
+      <w:r>
+        <w:t>En este proyecto</w:t>
+      </w:r>
+      <w:r>
+        <w:t xml:space="preserve"> se enmarca en una investigación aplicada de enfoque tecnológico-social, orientada a la solución de un problema práctico de salud pública: mejorar la vigilancia epidemiológica comunitaria del dengue en Jalisco mediante una plataforma tecnológica. A diferencia de la investigación básica, que busca generar conocimiento teórico, la investigación aplicada se dirige a utilizar conocimientos existentes para resolver problemas concretos. En este caso, se combina el desarrollo de un sistema tecnológico (aplicación móvil y web) con métodos de investigación social participativa, integrando a la comunidad en el proceso. El diseño metodológico es de tipo </w:t>
+      </w:r>
+      <w:r>
+        <w:t>mixto</w:t>
+      </w:r>
+      <w:r>
+        <w:t xml:space="preserve"> (</w:t>
+      </w:r>
+      <w:proofErr w:type="spellStart"/>
+      <w:r>
+        <w:t>cuali</w:t>
+      </w:r>
+      <w:proofErr w:type="spellEnd"/>
+      <w:r>
+        <w:t xml:space="preserve">-cuantitativo), dado que incorpora recolección de datos cuantitativos (por ejemplo, incidencias reportadas, encuestas) y cualitativos (entrevistas, talleres) para comprender a fondo la problemática y validar la solución propuesta. Este diseño se apoya en principios de </w:t>
+      </w:r>
+      <w:r>
+        <w:t>vigilancia epidemiológica participativa</w:t>
+      </w:r>
+      <w:r>
+        <w:t>, donde los individuos de la comunidad son la fuente primaria de información para construir escenarios epidemiológicos.</w:t>
+      </w:r>
+    </w:p>
+    <w:p>
+      <w:pPr>
+        <w:pStyle w:val="Heading2"/>
+      </w:pPr>
+      <w:r>
+        <w:lastRenderedPageBreak/>
+        <w:t>Fases del Proceso</w:t>
+      </w:r>
+    </w:p>
+    <w:p>
+      <w:pPr>
+        <w:tabs>
+          <w:tab w:val="num" w:pos="720"/>
+        </w:tabs>
+        <w:jc w:val="both"/>
+      </w:pPr>
+      <w:r>
+        <w:t>El desarrollo de la investigación se dividirá en varias fases. Estas fases siguen las buenas prácticas de los proyectos de salud comunitaria</w:t>
+      </w:r>
+      <w:r>
+        <w:t>:</w:t>
+      </w:r>
+    </w:p>
+    <w:p>
+      <w:pPr>
+        <w:tabs>
+          <w:tab w:val="num" w:pos="720"/>
+        </w:tabs>
+        <w:jc w:val="both"/>
+      </w:pPr>
+      <w:r>
+        <w:rPr>
+          <w:b/>
+          <w:bCs/>
+        </w:rPr>
+        <w:t>Diagnóstico del problema:</w:t>
+      </w:r>
+      <w:r>
+        <w:t xml:space="preserve"> Se realizará un análisis exhaustivo de la situación actual de</w:t>
+      </w:r>
+      <w:r>
+        <w:t xml:space="preserve"> las epidemias </w:t>
+      </w:r>
+      <w:r>
+        <w:t xml:space="preserve">en Jalisco y de las necesidades de la comunidad. En esta fase se recopilará información sobre la incidencia </w:t>
+      </w:r>
+      <w:r>
+        <w:t>de las diferentes enfermedades</w:t>
+      </w:r>
+      <w:r>
+        <w:t>, los mecanismos actuales de reporte y vigilancia, y el grado de conocimiento y participación comunitaria en la prevención. Se emplearán encuestas poblacionales y entrevistas semiestructuradas a</w:t>
+      </w:r>
+      <w:r>
+        <w:t xml:space="preserve"> autoridades sanitarias</w:t>
+      </w:r>
+      <w:r>
+        <w:t xml:space="preserve"> (personal de salud local, líderes comunitarios y habitantes de zonas endémicas) para identificar brechas en la detección temprana de casos y barreras en la comunicación entre comunidad y autoridades sanitarias. Asimismo, se examinarán iniciativas existentes para aprovechar experiencias previas e identificar requerimientos de integración. El resultado de esta fase será un diagnóstico participativo del problema, que servirá de base para el diseño de la solución tecnológica propuesta.</w:t>
+      </w:r>
+    </w:p>
+    <w:p>
+      <w:pPr>
+        <w:numPr>
+          <w:ilvl w:val="0"/>
+          <w:numId w:val="4"/>
+        </w:numPr>
+        <w:jc w:val="both"/>
+      </w:pPr>
+      <w:r>
+        <w:rPr>
+          <w:b/>
+          <w:bCs/>
+        </w:rPr>
+        <w:t>Análisis y diseño de la solución:</w:t>
+      </w:r>
+      <w:r>
+        <w:t xml:space="preserve"> Con base en la información del diagnóstico, se procederá al diseño conceptual y técnico de la plataforma. Se definirán los requerimientos funcionales de la aplicación móvil y web, priorizando funciones clave como el reporte comunitario de síntomas, la geolocalización de reportes, el monitoreo en tiempo real de datos epidemiológicos y la comunicación con autoridades sanitarias. Este diseño incluirá tanto componentes tecnológicos (arquitectura del sistema, interfaz de usuario, bases de datos, mecanismos de seguridad y privacidad de datos) como componentes sociales (estrategias de adopción por parte de la comunidad, incentivos para el uso de la herramienta, capacitación). Se empleará un enfoque de diseño centrado en el usuario, elaborando prototipos que serán revisados junto con miembros de la comunidad y expertos en salud pública en talleres participativos. Estas sesiones de co-creación permitirán adaptar la herramienta al contexto sociocultural local y a las capacidades tecnológicas de los usuarios potenciales. El diseño metodológico en esta etapa asegurará que la plataforma propuesta sea tecnológicamente factible y socialmente aceptable, cumpliendo con las expectativas de la comunidad y los criterios definidos por las autoridades de salud.</w:t>
+      </w:r>
+    </w:p>
+    <w:p>
+      <w:pPr>
+        <w:numPr>
+          <w:ilvl w:val="0"/>
+          <w:numId w:val="4"/>
+        </w:numPr>
+        <w:jc w:val="both"/>
+      </w:pPr>
+      <w:r>
+        <w:rPr>
+          <w:b/>
+          <w:bCs/>
+        </w:rPr>
+        <w:t>Desarrollo técnico:</w:t>
+      </w:r>
+      <w:r>
+        <w:t xml:space="preserve"> En esta fase se llevará a cabo la implementación de la plataforma tecnológica, siguiendo el diseño establecido. </w:t>
+      </w:r>
+      <w:r>
+        <w:t>Se</w:t>
+      </w:r>
+      <w:r>
+        <w:t xml:space="preserve"> construirá la aplicación móvil y la aplicación web de forma iterativa e incremental, permitiendo incorporar retroalimentación continua. Se adoptará una metodología ágil de desarrollo que facilite ajustes rápidos en función de pruebas iniciales. Durante el desarrollo, se integrarán las funcionalidades principales: registro y </w:t>
+      </w:r>
+      <w:proofErr w:type="spellStart"/>
+      <w:r>
+        <w:t>login</w:t>
+      </w:r>
+      <w:proofErr w:type="spellEnd"/>
+      <w:r>
+        <w:t xml:space="preserve"> de usuarios, formulario para reporte de síntomas</w:t>
+      </w:r>
+      <w:r>
+        <w:t xml:space="preserve">, </w:t>
+      </w:r>
+      <w:r>
+        <w:t xml:space="preserve">sistema de geolocalización de reportes en mapas, módulo de análisis de datos en tiempo real y alertas, y canales de comunicación con las autoridades sanitarias. También se implementarán medidas de seguridad para la protección de datos personales y se garantizará la compatibilidad con sistemas </w:t>
+      </w:r>
+      <w:r>
+        <w:lastRenderedPageBreak/>
+        <w:t>existentes de vigilancia epidemiológica (exportación de datos o interoperabilidad con bases de la Secretaría de Salud). Paralelamente, se realizarán pruebas de usabilidad en laboratorio con usuarios voluntarios de la comunidad objetivo, presentándoles versiones preliminares de la aplicación para identificar dificultades de uso, bugs y oportunidades de mejora en la interfaz. Los hallazgos de estas pruebas se retroalimentarán al proceso de desarrollo antes del despliegue piloto. Al finalizar esta fase, se contará con un prototipo funcional de la plataforma, listo para ser validado en un entorno real.</w:t>
+      </w:r>
+    </w:p>
+    <w:p>
+      <w:pPr>
+        <w:numPr>
+          <w:ilvl w:val="0"/>
+          <w:numId w:val="4"/>
+        </w:numPr>
+        <w:jc w:val="both"/>
+      </w:pPr>
+      <w:r>
+        <w:rPr>
+          <w:b/>
+          <w:bCs/>
+        </w:rPr>
+        <w:t>Validación piloto con participación comunitaria:</w:t>
+      </w:r>
+      <w:r>
+        <w:t xml:space="preserve"> Una vez desarrollada la plataforma, se efectuará una prueba piloto en campo para validar su funcionamiento en condiciones reales y evaluar su aceptación por parte de los usuarios finales. Se seleccionará una zona representativa en Jalisco con incidencia significativa para implementar el piloto (por ejemplo, una colonia o municipio particularmente afectado). Antes de iniciar, se realizará una capacitación comunitaria mediante talleres y demostraciones, donde se instruirá a los participantes sobre cómo descargar, instalar y usar la aplicación, y se enfatizará la importancia de sus reportes para la salud colectiva. Durante el piloto, los miembros de la comunidad utilizarán la aplicación para reportar síntomas sospechosos en tiempo real, así como para registrar condiciones de riesgo. Simultáneamente, el equipo de investigación realizará un acompañamiento cercano: se monitorizará el sistema continuamente para asegurar su estabilidad, se brindará soporte técnico a los usuarios cuando sea necesario, y se recogerá </w:t>
+      </w:r>
+      <w:proofErr w:type="spellStart"/>
+      <w:r>
+        <w:t>feedback</w:t>
+      </w:r>
+      <w:proofErr w:type="spellEnd"/>
+      <w:r>
+        <w:t xml:space="preserve"> frecuente. La participación comunitaria en esta etapa es intensa: los usuarios no solo alimentan el sistema con datos, sino que también proporcionan sus percepciones mediante encuestas de satisfacción, grupos focales o entrevistas breves durante y al final del pilotaje. Esta fase permitirá comprobar la usabilidad, utilidad y confiabilidad de la plataforma en la práctica, identificar problemas no previstos (tanto técnicos como sociales) y observar el comportamiento de los datos recolectados</w:t>
+      </w:r>
+      <w:r>
+        <w:t xml:space="preserve">. </w:t>
+      </w:r>
+    </w:p>
+    <w:p>
+      <w:pPr>
+        <w:numPr>
+          <w:ilvl w:val="0"/>
+          <w:numId w:val="4"/>
+        </w:numPr>
+        <w:jc w:val="both"/>
+      </w:pPr>
+      <w:r>
+        <w:rPr>
+          <w:b/>
+          <w:bCs/>
+        </w:rPr>
+        <w:t>Evaluación de resultados:</w:t>
+      </w:r>
+      <w:r>
+        <w:t xml:space="preserve"> Finalmente, se llevará a cabo una evaluación integral de los resultados obtenidos contra los objetivos planteados. Esta evaluación abarca criterios de eficacia, eficiencia, sostenibilidad y satisfacción de los involucrados. En </w:t>
+      </w:r>
+      <w:r>
+        <w:t>cuanto a lo</w:t>
+      </w:r>
+      <w:r>
+        <w:t xml:space="preserve"> cuantitativo, se analizarán los datos recopilados durante el piloto: número de usuarios activos, cantidad y frecuencia de reportes enviados, tiempo promedio de respuesta por parte de los servicios de salud, detección de patrones o alertas tempranas de posibles brotes gracias a los reportes comunitarios, etc. También se generarán estadísticas epidemiológicas a partir de la información reportada (por ejemplo, distribución geográfica de síntomas reportados, rangos de edad afectados, síntomas más comunes), comparándolas con los registros oficiales para evaluar la concordancia y el valor añadido de la vigilancia comunitaria. En </w:t>
+      </w:r>
+      <w:r>
+        <w:t>cuanto a lo</w:t>
+      </w:r>
+      <w:r>
+        <w:t xml:space="preserve"> cualitativo, se interpretarán las opiniones y experiencias de los participantes mediante el análisis de las encuestas de satisfacción y las entrevistas realizadas: grado de aceptación de la herramienta, facilidad de uso, barreras encontradas, nivel de confianza en la plataforma, y recomendaciones </w:t>
+      </w:r>
+      <w:r>
+        <w:lastRenderedPageBreak/>
+        <w:t xml:space="preserve">sugeridas por la comunidad. Se evaluará el impacto participativo, es decir, en qué medida el involucramiento de la comunidad en todo el proceso aumentó la sensibilización sobre </w:t>
+      </w:r>
+      <w:r>
+        <w:t>las epidemias</w:t>
+      </w:r>
+      <w:r>
+        <w:t xml:space="preserve"> y fortaleció las redes locales de vigilancia sanitaria. Adicionalmente, se verificará el cumplimiento de cada objetivo específico del proyecto: por ejemplo, si la plataforma efectivamente facilitó la recolección automatizada y seguimiento en tiempo real de datos comunitarios</w:t>
+      </w:r>
+      <w:r>
+        <w:t xml:space="preserve">, </w:t>
+      </w:r>
+      <w:r>
+        <w:t>si mejoró la comunicación directa entre la ciudadanía y las autoridades, y si demostró potencial de escalabilidad para incluir otras enfermedades transmisibles. Esta fase concluirá con un informe de evaluación formal, que incluirá conclusiones sobre la viabilidad técnica y social de la plataforma, las lecciones aprendidas y las propuestas de mejora.</w:t>
+      </w:r>
+    </w:p>
+    <w:p>
+      <w:pPr>
+        <w:pStyle w:val="Heading2"/>
+      </w:pPr>
+      <w:r>
+        <w:t>Métodos y Técnicas de Recolección de Información</w:t>
+      </w:r>
+    </w:p>
+    <w:p>
+      <w:pPr>
+        <w:jc w:val="both"/>
+      </w:pPr>
+      <w:r>
+        <w:t>Para llevar a cabo las fases descritas, se empleará una combinación de métodos y técnicas de recolección de información que permitan obtener datos relevantes de forma sistemática. Entre los principales métodos a utilizar se incluyen:</w:t>
+      </w:r>
+    </w:p>
+    <w:p>
+      <w:pPr>
+        <w:numPr>
+          <w:ilvl w:val="0"/>
+          <w:numId w:val="5"/>
+        </w:numPr>
+        <w:jc w:val="both"/>
+      </w:pPr>
+      <w:r>
+        <w:rPr>
+          <w:b/>
+          <w:bCs/>
+        </w:rPr>
+        <w:t>Revisión documental:</w:t>
+      </w:r>
+      <w:r>
+        <w:t xml:space="preserve"> Aunque el enfoque es aplicado, se comenzará recopilando fuentes secundarias </w:t>
+      </w:r>
+      <w:r>
+        <w:t xml:space="preserve">como </w:t>
+      </w:r>
+      <w:r>
+        <w:t>informes epidemiológicos oficiales</w:t>
+      </w:r>
+      <w:r>
+        <w:t xml:space="preserve"> o</w:t>
+      </w:r>
+      <w:r>
+        <w:t xml:space="preserve"> lineamientos de salud pública relacionadas con </w:t>
+      </w:r>
+      <w:r>
+        <w:t>las diferentes enfermedades</w:t>
+      </w:r>
+      <w:r>
+        <w:t xml:space="preserve"> y vigilancia participativa. Esto proporcionará el marco teórico y contexto necesario, e informará la construcción de instrumentos de recolección de datos primarios.</w:t>
+      </w:r>
+    </w:p>
+    <w:p>
+      <w:pPr>
+        <w:numPr>
+          <w:ilvl w:val="0"/>
+          <w:numId w:val="5"/>
+        </w:numPr>
+        <w:jc w:val="both"/>
+      </w:pPr>
+      <w:r>
+        <w:rPr>
+          <w:b/>
+          <w:bCs/>
+        </w:rPr>
+        <w:t>Encuestas estructuradas:</w:t>
+      </w:r>
+      <w:r>
+        <w:t xml:space="preserve"> Se aplicarán encuestas a distintos grupos objetivo en más de una fase del proyecto. En el diagnóstico, se diseñarán encuestas comunitarias para medir el nivel de conocimiento sobre </w:t>
+      </w:r>
+      <w:r>
+        <w:t>las epidemias</w:t>
+      </w:r>
+      <w:r>
+        <w:t>, prácticas de prevención, disponibilidad de dispositivos móviles e internet, y disposición a utilizar una aplicación de reporte de síntomas. Estas encuestas ofrecerán datos cuantitativos sobre las necesidades y condiciones de la población. Posteriormente, tras el pilotaje, se usarán encuestas de satisfacción para cuantificar la experiencia de uso de la plataforma (facilidad, utilidad percibida, intención de seguir usándola) y el grado de confianza en el sistema. Las encuestas serán administradas en formato digital o papel, según la accesibilidad de los participantes, y se analizarán con estadística descriptiva para identificar tendencias y porcentajes clave.</w:t>
+      </w:r>
+    </w:p>
+    <w:p>
+      <w:pPr>
+        <w:numPr>
+          <w:ilvl w:val="0"/>
+          <w:numId w:val="5"/>
+        </w:numPr>
+        <w:jc w:val="both"/>
+      </w:pPr>
+      <w:r>
+        <w:rPr>
+          <w:b/>
+          <w:bCs/>
+        </w:rPr>
+        <w:t>Entrevistas semiestructuradas:</w:t>
+      </w:r>
+      <w:r>
+        <w:t xml:space="preserve"> Se llevarán a cabo entrevistas en profundidad con </w:t>
+      </w:r>
+      <w:r>
+        <w:t>autoridades médicas</w:t>
+      </w:r>
+      <w:r>
+        <w:t xml:space="preserve">. Durante el diagnóstico, se entrevistará a personal de salud y a líderes comunitarios para comprender sus perspectivas sobre las deficiencias actuales en la vigilancia de </w:t>
+      </w:r>
+      <w:r>
+        <w:t>las enfermedades</w:t>
+      </w:r>
+      <w:r>
+        <w:t xml:space="preserve"> y recopilar sugerencias para la plataforma. Asimismo, se podrían entrevistar a desarrolladores o expertos en salud digital que hayan implementado herramientas similares. En la evaluación, se realizarán entrevistas con un subgrupo de usuarios participantes en el piloto y con autoridades sanitarias involucradas, para recoger impresiones cualitativas detalladas sobre la efectividad de la aplicación, historias de uso destacables y recomendaciones </w:t>
+      </w:r>
+      <w:r>
+        <w:lastRenderedPageBreak/>
+        <w:t>de mejora. Las entrevistas semiestructuradas permiten profundizar en temas que las encuestas no cubren y entender las motivaciones y percepciones de los involucrados en sus propias palabras.</w:t>
+      </w:r>
+    </w:p>
+    <w:p>
+      <w:pPr>
+        <w:numPr>
+          <w:ilvl w:val="0"/>
+          <w:numId w:val="5"/>
+        </w:numPr>
+        <w:jc w:val="both"/>
+      </w:pPr>
+      <w:r>
+        <w:rPr>
+          <w:b/>
+          <w:bCs/>
+        </w:rPr>
+        <w:t>Talleres participativos:</w:t>
+      </w:r>
+      <w:r>
+        <w:t xml:space="preserve"> Como parte del enfoque participativo, se organizarán talleres y sesiones de grupo en diferentes momentos. En la fase de diseño, se harán talleres de </w:t>
+      </w:r>
+      <w:proofErr w:type="spellStart"/>
+      <w:r>
+        <w:t>co-diseño</w:t>
+      </w:r>
+      <w:proofErr w:type="spellEnd"/>
+      <w:r>
+        <w:t xml:space="preserve"> con miembros voluntarios de la comunidad y personal de salud local, usando técnicas de lluvia de ideas, mapas de empatía y simulación de casos de uso, para definir conjuntamente funcionalidades deseadas y asegurar que la interfaz y contenidos sean culturalmente adecuados. Estos talleres fomentan la colaboración y empoderamiento de la comunidad, permitiendo que sus saberes locales queden reflejados en la herramienta. Durante la fase piloto, se implementarán talleres de capacitación </w:t>
+      </w:r>
+      <w:r>
+        <w:t>e inducción al uso de la app</w:t>
+      </w:r>
+      <w:r>
+        <w:t>, donde además de enseñar el uso, se dialogará con la comunidad sobre la importancia de la vigilancia epidemiológica y se aclararán dudas, reforzando la confianza en el proyecto. Finalmente, se podría llevar a cabo un taller de retroalimentación al término del piloto, presentando los resultados preliminares a la comunidad participante y a las autoridades, y abriendo el espacio para comentarios abiertos; esto sirve tanto para validar conjuntamente los hallazgos como para reforzar la transparencia y sentido de propiedad comunitaria sobre la iniciativa.</w:t>
+      </w:r>
+    </w:p>
+    <w:p>
+      <w:pPr>
+        <w:numPr>
+          <w:ilvl w:val="0"/>
+          <w:numId w:val="5"/>
+        </w:numPr>
+        <w:jc w:val="both"/>
+      </w:pPr>
+      <w:r>
+        <w:rPr>
+          <w:b/>
+          <w:bCs/>
+        </w:rPr>
+        <w:t>Pruebas de usabilidad:</w:t>
+      </w:r>
+      <w:r>
+        <w:t xml:space="preserve"> En el transcurso del desarrollo técnico, se aplicarán pruebas de usabilidad con usuarios reales en entornos controlados. Se invitará a algunos habitantes de la comunidad (de distintos perfiles: jóvenes, adultos mayores, etc.) a interactuar con prototipos de la aplicación mientras se observa y registra su comportamiento. Estas pruebas permitirán detectar problemas de diseño de interfaz o de experiencia de usuario antes del despliegue masivo. </w:t>
+      </w:r>
+    </w:p>
+    <w:p>
+      <w:pPr>
+        <w:numPr>
+          <w:ilvl w:val="0"/>
+          <w:numId w:val="5"/>
+        </w:numPr>
+        <w:jc w:val="both"/>
+      </w:pPr>
+      <w:r>
+        <w:rPr>
+          <w:b/>
+          <w:bCs/>
+        </w:rPr>
+        <w:t>Monitoreo en tiempo real de datos:</w:t>
+      </w:r>
+      <w:r>
+        <w:t xml:space="preserve"> Una vez activa la plataforma (especialmente en la fase piloto), se aprovechará la propia herramienta para recolectar y monitorear datos en tiempo real. La aplicación enviará cada reporte ciudadano a una base de datos central con sello de tiempo y </w:t>
+      </w:r>
+      <w:r>
+        <w:t>zona aproximada</w:t>
+      </w:r>
+      <w:r>
+        <w:t xml:space="preserve">, lo que permitirá generar mapas actualizados al instante de los síntomas reportados en la comunidad. El equipo de investigación implementará </w:t>
+      </w:r>
+      <w:proofErr w:type="spellStart"/>
+      <w:r>
+        <w:t>dashboards</w:t>
+      </w:r>
+      <w:proofErr w:type="spellEnd"/>
+      <w:r>
+        <w:t xml:space="preserve"> o paneles de control que muestren estas incidencias en vivo, habilitando la supervisión continua. Esta técnica de monitoreo en tiempo real es un elemento central de la ciencia ciudadana, donde los datos aportados por la población se integran en mapas colectivos de enfermedad. Durante el piloto, miembros del equipo y autoridades de salud locales supervisarán estos tableros: si se detecta un número inusualmente alto de reportes en una área o síntomas alarmantes, se activarán protocolos de respuesta (p. ej., enviar brigadas de control vectorial o notificar a clínicas cercanas). El registro automatizado y continuo de los datos asegura también que la evaluación final cuente con información rica y precisa sobre el desempeño del sistema y el comportamiento de la enfermedad en la comunidad.</w:t>
+      </w:r>
+    </w:p>
+    <w:p>
+      <w:pPr>
+        <w:jc w:val="both"/>
+      </w:pPr>
+      <w:r>
+        <w:lastRenderedPageBreak/>
+        <w:t>Todas estas técnicas se integrarán de forma coherente a lo largo del proyecto. La triangulación de métodos (encuestas cuantitativas, métodos cualitativos, datos de uso de la app) permitirá una comprensión integral del fenómeno y de la intervención, aumentando la validez de los hallazgos. Adicionalmente, se garantizará el rigor ético en la recolección de información: se obtendrán consentimientos informados de los participantes en entrevistas, talleres y pruebas; se protegerá la confidencialidad de los datos personales; y se retroalimentarán los resultados a la comunidad, cerrando el ciclo de información de manera participativa.</w:t>
+      </w:r>
+    </w:p>
+    <w:p>
+      <w:pPr>
+        <w:jc w:val="both"/>
+        <w:rPr>
+          <w:b/>
+          <w:bCs/>
+        </w:rPr>
+      </w:pPr>
+      <w:r>
+        <w:rPr>
+          <w:b/>
+          <w:bCs/>
+        </w:rPr>
+        <w:t>Justificación del Enfoque Participativo</w:t>
+      </w:r>
+    </w:p>
+    <w:p>
+      <w:pPr>
+        <w:jc w:val="both"/>
+      </w:pPr>
+      <w:r>
+        <w:t xml:space="preserve">Un enfoque participativo es el eje central de esta metodología, justificado tanto por consideraciones prácticas como por principios éticos y de efectividad en salud pública. Diversos estudios señalan que la participación comunitaria es fundamental para mejorar la salud y el bienestar de las poblaciones, así como para reducir las desigualdades en salud. </w:t>
+      </w:r>
+    </w:p>
+    <w:p>
+      <w:pPr>
+        <w:jc w:val="both"/>
+      </w:pPr>
+      <w:r>
+        <w:t>En este proyecto, la plataforma propuesta solo tendrá éxito si es adoptada y utilizada voluntariamente por la población, lo cual exige que la herramienta responda a sus necesidades reales y contexto local. Para lograrlo, es indispensable que la comunidad objetivo participe en todas las etapas críticas: desde la identificación del problema y definición de requerimientos, hasta la validación y retroalimentación de la solución implementada. Este enfoque colaborativo garantiza que el desarrollo tecnológico esté alineado con la realidad social: las características de la aplicación (funciones, lenguaje, interfaz) serán moldeadas con aportes comunitarios, incrementando la probabilidad de aceptación y apropiación de la herramienta. Cuando las personas sienten que han contribuido a la creación de una solución, es más probable que confíen en ella y la incorporen en su vida cotidiana.</w:t>
+      </w:r>
+    </w:p>
+    <w:p>
+      <w:pPr>
+        <w:jc w:val="both"/>
+      </w:pPr>
+      <w:r>
+        <w:t xml:space="preserve">Asimismo, la participación comunitaria empodera a los ciudadanos al demostrar que “la ciencia está al alcance de todos y todas”. A través de la plataforma, cualquier individuo puede convertirse en un sensor epidemiológico activo, reportando síntomas o situaciones de riesgo que, agregados con los de otros usuarios, generan información valiosa para la toma de decisiones. Este modelo de vigilancia participativa (también conocido como ciencia ciudadana en salud) ha sido aplicado exitosamente en otros lugares, donde personas preocupadas por enfermedades envían datos (por ejemplo, fotografías de criaderos de mosquitos en dengue) para construir mapas colaborativos de la distribución de los vectores o síntomas. Los resultados han mostrado que tales esquemas no solo enriquecen la base de datos epidemiológica con información en tiempo real, sino que también aumentan la conciencia y educación sanitaria en la población participante, promoviendo cambios de comportamiento positivos (como eliminar criaderos, acudir tempranamente al médico, etc.). En otras palabras, la comunidad se beneficia doblemente: por un </w:t>
+      </w:r>
+      <w:r>
+        <w:t>lado,</w:t>
+      </w:r>
+      <w:r>
+        <w:t xml:space="preserve"> aporta datos y por otro recibe conocimiento y alertas tempranas basadas en esos datos.</w:t>
+      </w:r>
+    </w:p>
+    <w:p>
+      <w:pPr>
+        <w:jc w:val="both"/>
+      </w:pPr>
+      <w:r>
+        <w:t xml:space="preserve">La justificación participativa también es estratégica para asegurar la sostenibilidad del proyecto. Una plataforma de vigilancia comunitaria requerirá uso continuo y actualización más allá del periodo de investigación; esto será posible solo si la comunidad ve valor en ella. Al involucrar a las autoridades locales, promotores de </w:t>
+      </w:r>
+      <w:r>
+        <w:lastRenderedPageBreak/>
+        <w:t xml:space="preserve">salud y habitantes desde el inicio, se fomenta un sentido de corresponsabilidad: la vigilancia </w:t>
+      </w:r>
+      <w:r>
+        <w:t>de las enfermedades</w:t>
+      </w:r>
+      <w:r>
+        <w:t xml:space="preserve"> deja de ser responsabilidad exclusiva del sector salud y pasa a ser una labor compartida con la ciudadanía. Esto puede traducirse en la formación de redes comunitarias de vigilancia epidemiológica o comités locales de salud que, apoyados por la tecnología, mantengan vivo el esfuerzo de recolección de datos y respuesta rápida en el largo plazo. Incluso al finalizar el proyecto piloto, se espera que la comunidad continúe participando activamente porque ha interiorizado la importancia de su rol en la prevención de brotes.</w:t>
+      </w:r>
+    </w:p>
+    <w:p>
+      <w:pPr>
+        <w:jc w:val="both"/>
+      </w:pPr>
+    </w:p>
+    <w:p>
+      <w:pPr>
+        <w:pStyle w:val="Heading1"/>
+      </w:pPr>
+      <w:r>
+        <w:t>Contribución</w:t>
+      </w:r>
+    </w:p>
+    <w:p>
+      <w:pPr>
+        <w:jc w:val="both"/>
+      </w:pPr>
+      <w:r>
+        <w:t>El desarrollo de este proyecto generará importantes aportaciones técnicas inéditas en el ámbito de la vigilancia epidemiológica participativa, aplicables no solo a</w:t>
+      </w:r>
+      <w:r>
+        <w:t xml:space="preserve"> una enfermedad como el dengue mencionado anteriormente</w:t>
+      </w:r>
+      <w:r>
+        <w:t>, sino también extensibles a diversas enfermedades transmisibles de relevancia epidemiológica como influenza, COVID-19, tuberculosis, salmonelosis, entre otras. A continuación, se detallan las principales contribuciones técnicas esperadas:</w:t>
+      </w:r>
+    </w:p>
+    <w:p>
+      <w:pPr>
+        <w:numPr>
+          <w:ilvl w:val="0"/>
+          <w:numId w:val="6"/>
+        </w:numPr>
+        <w:jc w:val="both"/>
+      </w:pPr>
+      <w:r>
+        <w:rPr>
+          <w:b/>
+          <w:bCs/>
+        </w:rPr>
+        <w:t>Modelo de vigilancia epidemiológica comunitaria basada en tecnología:</w:t>
+      </w:r>
+      <w:r>
+        <w:t xml:space="preserve"> Se desarrollará una plataforma tecnológica integrada (aplicación móvil y plataforma web) con la capacidad de recolectar y procesar reportes ciudadanos de síntomas de diversas enfermedades transmisibles en tiempo real. Esta solución tecnológica permitirá generar información epidemiológica inédita y altamente localizada, contribuyendo a identificar de manera temprana potenciales brotes y patrones espaciales y temporales de enfermedades infecciosas.</w:t>
+      </w:r>
+    </w:p>
+    <w:p>
+      <w:pPr>
+        <w:numPr>
+          <w:ilvl w:val="0"/>
+          <w:numId w:val="6"/>
+        </w:numPr>
+        <w:jc w:val="both"/>
+      </w:pPr>
+      <w:r>
+        <w:rPr>
+          <w:b/>
+          <w:bCs/>
+        </w:rPr>
+        <w:t>Sistema de monitoreo y alerta temprana mediante análisis automatizado:</w:t>
+      </w:r>
+      <w:r>
+        <w:t xml:space="preserve"> Se implementará un sistema automatizado que analizará en tiempo real la información proporcionada por la comunidad, detectando incrementos atípicos en reportes de síntomas específicos. Esta funcionalidad técnica innovadora posibilitará la generación automática de alertas tempranas que facilitarán respuestas rápidas por parte de autoridades sanitarias, optimizando la capacidad de reacción y contención frente a brotes epidemiológicos.</w:t>
+      </w:r>
+    </w:p>
+    <w:p>
+      <w:pPr>
+        <w:numPr>
+          <w:ilvl w:val="0"/>
+          <w:numId w:val="6"/>
+        </w:numPr>
+        <w:jc w:val="both"/>
+      </w:pPr>
+      <w:r>
+        <w:rPr>
+          <w:b/>
+          <w:bCs/>
+        </w:rPr>
+        <w:t>Integración efectiva con programas existentes y redes comunitarias:</w:t>
+      </w:r>
+      <w:r>
+        <w:t xml:space="preserve"> La plataforma desarrollada establecerá un mecanismo tecnológico robusto de integración directa con iniciativas sanitarias ya existentes, como el programa “Médicas y Médicos de Jalisco en tu Hogar”, asegurando una comunicación fluida entre la comunidad, personal sanitario y autoridades. Esto representará un avance significativo en la interoperabilidad y coordinación técnica entre diferentes sistemas y programas sanitarios.</w:t>
+      </w:r>
+    </w:p>
+    <w:p>
+      <w:pPr>
+        <w:numPr>
+          <w:ilvl w:val="0"/>
+          <w:numId w:val="6"/>
+        </w:numPr>
+        <w:jc w:val="both"/>
+      </w:pPr>
+      <w:r>
+        <w:rPr>
+          <w:b/>
+          <w:bCs/>
+        </w:rPr>
+        <w:t>Metodología replicable y escalable a otras enfermedades y regiones:</w:t>
+      </w:r>
+      <w:r>
+        <w:t xml:space="preserve"> El proyecto aportará una metodología técnica sistematizada que podrá ser replicada y adaptada para otras enfermedades epidemiológicamente </w:t>
+      </w:r>
+      <w:r>
+        <w:lastRenderedPageBreak/>
+        <w:t>relevantes, así como en distintas regiones del país con contextos epidemiológicos similares. Esta contribución técnica es fundamental para facilitar la expansión del modelo hacia la vigilancia y prevención de diversas enfermedades infecciosas, aumentando su impacto y utilidad a nivel nacional.</w:t>
+      </w:r>
+    </w:p>
+    <w:p>
+      <w:pPr>
+        <w:numPr>
+          <w:ilvl w:val="0"/>
+          <w:numId w:val="6"/>
+        </w:numPr>
+        <w:jc w:val="both"/>
+      </w:pPr>
+      <w:r>
+        <w:rPr>
+          <w:b/>
+          <w:bCs/>
+        </w:rPr>
+        <w:t>Generación de conocimiento epidemiológico participativo y detallado:</w:t>
+      </w:r>
+      <w:r>
+        <w:t xml:space="preserve"> Al involucrar activamente a la comunidad en la vigilancia epidemiológica, el proyecto generará una base de datos inédita con información detallada, georreferenciada y validada por la participación comunitaria. Este conocimiento será una contribución técnica relevante para futuras investigaciones epidemiológicas, estudios sobre patrones de propagación de enfermedades y evaluaciones de intervenciones sanitarias comunitarias.</w:t>
+      </w:r>
+    </w:p>
     <w:p/>
+    <w:p>
+      <w:pPr>
+        <w:pStyle w:val="Heading1"/>
+      </w:pPr>
+      <w:r>
+        <w:t>Programa de actividades</w:t>
+      </w:r>
+    </w:p>
+    <w:p>
+      <w:r>
+        <w:t>Las actividades que realizar con su tiempo tentativo son:</w:t>
+      </w:r>
+    </w:p>
+    <w:tbl>
+      <w:tblPr>
+        <w:tblStyle w:val="GridTable2"/>
+        <w:tblW w:w="0" w:type="auto"/>
+        <w:tblLook w:val="04A0" w:firstRow="1" w:lastRow="0" w:firstColumn="1" w:lastColumn="0" w:noHBand="0" w:noVBand="1"/>
+      </w:tblPr>
+      <w:tblGrid>
+        <w:gridCol w:w="5592"/>
+        <w:gridCol w:w="854"/>
+        <w:gridCol w:w="860"/>
+        <w:gridCol w:w="860"/>
+        <w:gridCol w:w="860"/>
+      </w:tblGrid>
+      <w:tr>
+        <w:trPr>
+          <w:cnfStyle w:val="100000000000" w:firstRow="1" w:lastRow="0" w:firstColumn="0" w:lastColumn="0" w:oddVBand="0" w:evenVBand="0" w:oddHBand="0" w:evenHBand="0" w:firstRowFirstColumn="0" w:firstRowLastColumn="0" w:lastRowFirstColumn="0" w:lastRowLastColumn="0"/>
+        </w:trPr>
+        <w:tc>
+          <w:tcPr>
+            <w:cnfStyle w:val="001000000000" w:firstRow="0" w:lastRow="0" w:firstColumn="1" w:lastColumn="0" w:oddVBand="0" w:evenVBand="0" w:oddHBand="0" w:evenHBand="0" w:firstRowFirstColumn="0" w:firstRowLastColumn="0" w:lastRowFirstColumn="0" w:lastRowLastColumn="0"/>
+            <w:tcW w:w="0" w:type="auto"/>
+            <w:hideMark/>
+          </w:tcPr>
+          <w:p>
+            <w:r>
+              <w:t>Actividad</w:t>
+            </w:r>
+          </w:p>
+        </w:tc>
+        <w:tc>
+          <w:tcPr>
+            <w:tcW w:w="0" w:type="auto"/>
+            <w:hideMark/>
+          </w:tcPr>
+          <w:p>
+            <w:pPr>
+              <w:cnfStyle w:val="100000000000" w:firstRow="1" w:lastRow="0" w:firstColumn="0" w:lastColumn="0" w:oddVBand="0" w:evenVBand="0" w:oddHBand="0" w:evenHBand="0" w:firstRowFirstColumn="0" w:firstRowLastColumn="0" w:lastRowFirstColumn="0" w:lastRowLastColumn="0"/>
+            </w:pPr>
+            <w:r>
+              <w:t>T1 (%)</w:t>
+            </w:r>
+          </w:p>
+        </w:tc>
+        <w:tc>
+          <w:tcPr>
+            <w:tcW w:w="0" w:type="auto"/>
+            <w:hideMark/>
+          </w:tcPr>
+          <w:p>
+            <w:pPr>
+              <w:cnfStyle w:val="100000000000" w:firstRow="1" w:lastRow="0" w:firstColumn="0" w:lastColumn="0" w:oddVBand="0" w:evenVBand="0" w:oddHBand="0" w:evenHBand="0" w:firstRowFirstColumn="0" w:firstRowLastColumn="0" w:lastRowFirstColumn="0" w:lastRowLastColumn="0"/>
+            </w:pPr>
+            <w:r>
+              <w:t>T2 (%)</w:t>
+            </w:r>
+          </w:p>
+        </w:tc>
+        <w:tc>
+          <w:tcPr>
+            <w:tcW w:w="0" w:type="auto"/>
+            <w:hideMark/>
+          </w:tcPr>
+          <w:p>
+            <w:pPr>
+              <w:cnfStyle w:val="100000000000" w:firstRow="1" w:lastRow="0" w:firstColumn="0" w:lastColumn="0" w:oddVBand="0" w:evenVBand="0" w:oddHBand="0" w:evenHBand="0" w:firstRowFirstColumn="0" w:firstRowLastColumn="0" w:lastRowFirstColumn="0" w:lastRowLastColumn="0"/>
+            </w:pPr>
+            <w:r>
+              <w:t>T3 (%)</w:t>
+            </w:r>
+          </w:p>
+        </w:tc>
+        <w:tc>
+          <w:tcPr>
+            <w:tcW w:w="0" w:type="auto"/>
+            <w:hideMark/>
+          </w:tcPr>
+          <w:p>
+            <w:pPr>
+              <w:cnfStyle w:val="100000000000" w:firstRow="1" w:lastRow="0" w:firstColumn="0" w:lastColumn="0" w:oddVBand="0" w:evenVBand="0" w:oddHBand="0" w:evenHBand="0" w:firstRowFirstColumn="0" w:firstRowLastColumn="0" w:lastRowFirstColumn="0" w:lastRowLastColumn="0"/>
+            </w:pPr>
+            <w:r>
+              <w:t>T4 (%)</w:t>
+            </w:r>
+          </w:p>
+        </w:tc>
+      </w:tr>
+      <w:tr>
+        <w:trPr>
+          <w:cnfStyle w:val="000000100000" w:firstRow="0" w:lastRow="0" w:firstColumn="0" w:lastColumn="0" w:oddVBand="0" w:evenVBand="0" w:oddHBand="1" w:evenHBand="0" w:firstRowFirstColumn="0" w:firstRowLastColumn="0" w:lastRowFirstColumn="0" w:lastRowLastColumn="0"/>
+        </w:trPr>
+        <w:tc>
+          <w:tcPr>
+            <w:cnfStyle w:val="001000000000" w:firstRow="0" w:lastRow="0" w:firstColumn="1" w:lastColumn="0" w:oddVBand="0" w:evenVBand="0" w:oddHBand="0" w:evenHBand="0" w:firstRowFirstColumn="0" w:firstRowLastColumn="0" w:lastRowFirstColumn="0" w:lastRowLastColumn="0"/>
+            <w:tcW w:w="0" w:type="auto"/>
+            <w:hideMark/>
+          </w:tcPr>
+          <w:p>
+            <w:r>
+              <w:t>Diagnóstico del problema y análisis preliminar</w:t>
+            </w:r>
+          </w:p>
+        </w:tc>
+        <w:tc>
+          <w:tcPr>
+            <w:tcW w:w="0" w:type="auto"/>
+            <w:hideMark/>
+          </w:tcPr>
+          <w:p>
+            <w:pPr>
+              <w:cnfStyle w:val="000000100000" w:firstRow="0" w:lastRow="0" w:firstColumn="0" w:lastColumn="0" w:oddVBand="0" w:evenVBand="0" w:oddHBand="1" w:evenHBand="0" w:firstRowFirstColumn="0" w:firstRowLastColumn="0" w:lastRowFirstColumn="0" w:lastRowLastColumn="0"/>
+            </w:pPr>
+            <w:r>
+              <w:t>20</w:t>
+            </w:r>
+          </w:p>
+        </w:tc>
+        <w:tc>
+          <w:tcPr>
+            <w:tcW w:w="0" w:type="auto"/>
+            <w:hideMark/>
+          </w:tcPr>
+          <w:p>
+            <w:pPr>
+              <w:cnfStyle w:val="000000100000" w:firstRow="0" w:lastRow="0" w:firstColumn="0" w:lastColumn="0" w:oddVBand="0" w:evenVBand="0" w:oddHBand="1" w:evenHBand="0" w:firstRowFirstColumn="0" w:firstRowLastColumn="0" w:lastRowFirstColumn="0" w:lastRowLastColumn="0"/>
+            </w:pPr>
+            <w:r>
+              <w:t>100</w:t>
+            </w:r>
+          </w:p>
+        </w:tc>
+        <w:tc>
+          <w:tcPr>
+            <w:tcW w:w="0" w:type="auto"/>
+            <w:hideMark/>
+          </w:tcPr>
+          <w:p>
+            <w:pPr>
+              <w:cnfStyle w:val="000000100000" w:firstRow="0" w:lastRow="0" w:firstColumn="0" w:lastColumn="0" w:oddVBand="0" w:evenVBand="0" w:oddHBand="1" w:evenHBand="0" w:firstRowFirstColumn="0" w:firstRowLastColumn="0" w:lastRowFirstColumn="0" w:lastRowLastColumn="0"/>
+            </w:pPr>
+            <w:r>
+              <w:t>-</w:t>
+            </w:r>
+          </w:p>
+        </w:tc>
+        <w:tc>
+          <w:tcPr>
+            <w:tcW w:w="0" w:type="auto"/>
+            <w:hideMark/>
+          </w:tcPr>
+          <w:p>
+            <w:pPr>
+              <w:cnfStyle w:val="000000100000" w:firstRow="0" w:lastRow="0" w:firstColumn="0" w:lastColumn="0" w:oddVBand="0" w:evenVBand="0" w:oddHBand="1" w:evenHBand="0" w:firstRowFirstColumn="0" w:firstRowLastColumn="0" w:lastRowFirstColumn="0" w:lastRowLastColumn="0"/>
+            </w:pPr>
+            <w:r>
+              <w:t>-</w:t>
+            </w:r>
+          </w:p>
+        </w:tc>
+      </w:tr>
+      <w:tr>
+        <w:tc>
+          <w:tcPr>
+            <w:cnfStyle w:val="001000000000" w:firstRow="0" w:lastRow="0" w:firstColumn="1" w:lastColumn="0" w:oddVBand="0" w:evenVBand="0" w:oddHBand="0" w:evenHBand="0" w:firstRowFirstColumn="0" w:firstRowLastColumn="0" w:lastRowFirstColumn="0" w:lastRowLastColumn="0"/>
+            <w:tcW w:w="0" w:type="auto"/>
+            <w:hideMark/>
+          </w:tcPr>
+          <w:p>
+            <w:r>
+              <w:t>Diseño conceptual y técnico de la solución</w:t>
+            </w:r>
+          </w:p>
+        </w:tc>
+        <w:tc>
+          <w:tcPr>
+            <w:tcW w:w="0" w:type="auto"/>
+            <w:hideMark/>
+          </w:tcPr>
+          <w:p>
+            <w:pPr>
+              <w:cnfStyle w:val="000000000000" w:firstRow="0" w:lastRow="0" w:firstColumn="0" w:lastColumn="0" w:oddVBand="0" w:evenVBand="0" w:oddHBand="0" w:evenHBand="0" w:firstRowFirstColumn="0" w:firstRowLastColumn="0" w:lastRowFirstColumn="0" w:lastRowLastColumn="0"/>
+            </w:pPr>
+            <w:r>
+              <w:t>-</w:t>
+            </w:r>
+          </w:p>
+        </w:tc>
+        <w:tc>
+          <w:tcPr>
+            <w:tcW w:w="0" w:type="auto"/>
+            <w:hideMark/>
+          </w:tcPr>
+          <w:p>
+            <w:pPr>
+              <w:cnfStyle w:val="000000000000" w:firstRow="0" w:lastRow="0" w:firstColumn="0" w:lastColumn="0" w:oddVBand="0" w:evenVBand="0" w:oddHBand="0" w:evenHBand="0" w:firstRowFirstColumn="0" w:firstRowLastColumn="0" w:lastRowFirstColumn="0" w:lastRowLastColumn="0"/>
+            </w:pPr>
+            <w:r>
+              <w:t>50</w:t>
+            </w:r>
+          </w:p>
+        </w:tc>
+        <w:tc>
+          <w:tcPr>
+            <w:tcW w:w="0" w:type="auto"/>
+            <w:hideMark/>
+          </w:tcPr>
+          <w:p>
+            <w:pPr>
+              <w:cnfStyle w:val="000000000000" w:firstRow="0" w:lastRow="0" w:firstColumn="0" w:lastColumn="0" w:oddVBand="0" w:evenVBand="0" w:oddHBand="0" w:evenHBand="0" w:firstRowFirstColumn="0" w:firstRowLastColumn="0" w:lastRowFirstColumn="0" w:lastRowLastColumn="0"/>
+            </w:pPr>
+            <w:r>
+              <w:t>100</w:t>
+            </w:r>
+          </w:p>
+        </w:tc>
+        <w:tc>
+          <w:tcPr>
+            <w:tcW w:w="0" w:type="auto"/>
+            <w:hideMark/>
+          </w:tcPr>
+          <w:p>
+            <w:pPr>
+              <w:cnfStyle w:val="000000000000" w:firstRow="0" w:lastRow="0" w:firstColumn="0" w:lastColumn="0" w:oddVBand="0" w:evenVBand="0" w:oddHBand="0" w:evenHBand="0" w:firstRowFirstColumn="0" w:firstRowLastColumn="0" w:lastRowFirstColumn="0" w:lastRowLastColumn="0"/>
+            </w:pPr>
+            <w:r>
+              <w:t>-</w:t>
+            </w:r>
+          </w:p>
+        </w:tc>
+      </w:tr>
+      <w:tr>
+        <w:trPr>
+          <w:cnfStyle w:val="000000100000" w:firstRow="0" w:lastRow="0" w:firstColumn="0" w:lastColumn="0" w:oddVBand="0" w:evenVBand="0" w:oddHBand="1" w:evenHBand="0" w:firstRowFirstColumn="0" w:firstRowLastColumn="0" w:lastRowFirstColumn="0" w:lastRowLastColumn="0"/>
+        </w:trPr>
+        <w:tc>
+          <w:tcPr>
+            <w:cnfStyle w:val="001000000000" w:firstRow="0" w:lastRow="0" w:firstColumn="1" w:lastColumn="0" w:oddVBand="0" w:evenVBand="0" w:oddHBand="0" w:evenHBand="0" w:firstRowFirstColumn="0" w:firstRowLastColumn="0" w:lastRowFirstColumn="0" w:lastRowLastColumn="0"/>
+            <w:tcW w:w="0" w:type="auto"/>
+            <w:hideMark/>
+          </w:tcPr>
+          <w:p>
+            <w:r>
+              <w:t>Desarrollo técnico (aplicación móvil y web)</w:t>
+            </w:r>
+          </w:p>
+        </w:tc>
+        <w:tc>
+          <w:tcPr>
+            <w:tcW w:w="0" w:type="auto"/>
+            <w:hideMark/>
+          </w:tcPr>
+          <w:p>
+            <w:pPr>
+              <w:cnfStyle w:val="000000100000" w:firstRow="0" w:lastRow="0" w:firstColumn="0" w:lastColumn="0" w:oddVBand="0" w:evenVBand="0" w:oddHBand="1" w:evenHBand="0" w:firstRowFirstColumn="0" w:firstRowLastColumn="0" w:lastRowFirstColumn="0" w:lastRowLastColumn="0"/>
+            </w:pPr>
+            <w:r>
+              <w:t>-</w:t>
+            </w:r>
+          </w:p>
+        </w:tc>
+        <w:tc>
+          <w:tcPr>
+            <w:tcW w:w="0" w:type="auto"/>
+            <w:hideMark/>
+          </w:tcPr>
+          <w:p>
+            <w:pPr>
+              <w:cnfStyle w:val="000000100000" w:firstRow="0" w:lastRow="0" w:firstColumn="0" w:lastColumn="0" w:oddVBand="0" w:evenVBand="0" w:oddHBand="1" w:evenHBand="0" w:firstRowFirstColumn="0" w:firstRowLastColumn="0" w:lastRowFirstColumn="0" w:lastRowLastColumn="0"/>
+            </w:pPr>
+            <w:r>
+              <w:t>10</w:t>
+            </w:r>
+          </w:p>
+        </w:tc>
+        <w:tc>
+          <w:tcPr>
+            <w:tcW w:w="0" w:type="auto"/>
+            <w:hideMark/>
+          </w:tcPr>
+          <w:p>
+            <w:pPr>
+              <w:cnfStyle w:val="000000100000" w:firstRow="0" w:lastRow="0" w:firstColumn="0" w:lastColumn="0" w:oddVBand="0" w:evenVBand="0" w:oddHBand="1" w:evenHBand="0" w:firstRowFirstColumn="0" w:firstRowLastColumn="0" w:lastRowFirstColumn="0" w:lastRowLastColumn="0"/>
+            </w:pPr>
+            <w:r>
+              <w:t>60</w:t>
+            </w:r>
+          </w:p>
+        </w:tc>
+        <w:tc>
+          <w:tcPr>
+            <w:tcW w:w="0" w:type="auto"/>
+            <w:hideMark/>
+          </w:tcPr>
+          <w:p>
+            <w:pPr>
+              <w:cnfStyle w:val="000000100000" w:firstRow="0" w:lastRow="0" w:firstColumn="0" w:lastColumn="0" w:oddVBand="0" w:evenVBand="0" w:oddHBand="1" w:evenHBand="0" w:firstRowFirstColumn="0" w:firstRowLastColumn="0" w:lastRowFirstColumn="0" w:lastRowLastColumn="0"/>
+            </w:pPr>
+            <w:r>
+              <w:t>100</w:t>
+            </w:r>
+          </w:p>
+        </w:tc>
+      </w:tr>
+      <w:tr>
+        <w:tc>
+          <w:tcPr>
+            <w:cnfStyle w:val="001000000000" w:firstRow="0" w:lastRow="0" w:firstColumn="1" w:lastColumn="0" w:oddVBand="0" w:evenVBand="0" w:oddHBand="0" w:evenHBand="0" w:firstRowFirstColumn="0" w:firstRowLastColumn="0" w:lastRowFirstColumn="0" w:lastRowLastColumn="0"/>
+            <w:tcW w:w="0" w:type="auto"/>
+            <w:hideMark/>
+          </w:tcPr>
+          <w:p>
+            <w:r>
+              <w:t>Integración con programas comunitarios existentes</w:t>
+            </w:r>
+          </w:p>
+        </w:tc>
+        <w:tc>
+          <w:tcPr>
+            <w:tcW w:w="0" w:type="auto"/>
+            <w:hideMark/>
+          </w:tcPr>
+          <w:p>
+            <w:pPr>
+              <w:cnfStyle w:val="000000000000" w:firstRow="0" w:lastRow="0" w:firstColumn="0" w:lastColumn="0" w:oddVBand="0" w:evenVBand="0" w:oddHBand="0" w:evenHBand="0" w:firstRowFirstColumn="0" w:firstRowLastColumn="0" w:lastRowFirstColumn="0" w:lastRowLastColumn="0"/>
+            </w:pPr>
+            <w:r>
+              <w:t>-</w:t>
+            </w:r>
+          </w:p>
+        </w:tc>
+        <w:tc>
+          <w:tcPr>
+            <w:tcW w:w="0" w:type="auto"/>
+            <w:hideMark/>
+          </w:tcPr>
+          <w:p>
+            <w:pPr>
+              <w:cnfStyle w:val="000000000000" w:firstRow="0" w:lastRow="0" w:firstColumn="0" w:lastColumn="0" w:oddVBand="0" w:evenVBand="0" w:oddHBand="0" w:evenHBand="0" w:firstRowFirstColumn="0" w:firstRowLastColumn="0" w:lastRowFirstColumn="0" w:lastRowLastColumn="0"/>
+            </w:pPr>
+            <w:r>
+              <w:t>-</w:t>
+            </w:r>
+          </w:p>
+        </w:tc>
+        <w:tc>
+          <w:tcPr>
+            <w:tcW w:w="0" w:type="auto"/>
+            <w:hideMark/>
+          </w:tcPr>
+          <w:p>
+            <w:pPr>
+              <w:cnfStyle w:val="000000000000" w:firstRow="0" w:lastRow="0" w:firstColumn="0" w:lastColumn="0" w:oddVBand="0" w:evenVBand="0" w:oddHBand="0" w:evenHBand="0" w:firstRowFirstColumn="0" w:firstRowLastColumn="0" w:lastRowFirstColumn="0" w:lastRowLastColumn="0"/>
+            </w:pPr>
+            <w:r>
+              <w:t>30</w:t>
+            </w:r>
+          </w:p>
+        </w:tc>
+        <w:tc>
+          <w:tcPr>
+            <w:tcW w:w="0" w:type="auto"/>
+            <w:hideMark/>
+          </w:tcPr>
+          <w:p>
+            <w:pPr>
+              <w:cnfStyle w:val="000000000000" w:firstRow="0" w:lastRow="0" w:firstColumn="0" w:lastColumn="0" w:oddVBand="0" w:evenVBand="0" w:oddHBand="0" w:evenHBand="0" w:firstRowFirstColumn="0" w:firstRowLastColumn="0" w:lastRowFirstColumn="0" w:lastRowLastColumn="0"/>
+            </w:pPr>
+            <w:r>
+              <w:t>100</w:t>
+            </w:r>
+          </w:p>
+        </w:tc>
+      </w:tr>
+      <w:tr>
+        <w:trPr>
+          <w:cnfStyle w:val="000000100000" w:firstRow="0" w:lastRow="0" w:firstColumn="0" w:lastColumn="0" w:oddVBand="0" w:evenVBand="0" w:oddHBand="1" w:evenHBand="0" w:firstRowFirstColumn="0" w:firstRowLastColumn="0" w:lastRowFirstColumn="0" w:lastRowLastColumn="0"/>
+        </w:trPr>
+        <w:tc>
+          <w:tcPr>
+            <w:cnfStyle w:val="001000000000" w:firstRow="0" w:lastRow="0" w:firstColumn="1" w:lastColumn="0" w:oddVBand="0" w:evenVBand="0" w:oddHBand="0" w:evenHBand="0" w:firstRowFirstColumn="0" w:firstRowLastColumn="0" w:lastRowFirstColumn="0" w:lastRowLastColumn="0"/>
+            <w:tcW w:w="0" w:type="auto"/>
+            <w:hideMark/>
+          </w:tcPr>
+          <w:p>
+            <w:r>
+              <w:t>Validación piloto con participación comunitaria</w:t>
+            </w:r>
+          </w:p>
+        </w:tc>
+        <w:tc>
+          <w:tcPr>
+            <w:tcW w:w="0" w:type="auto"/>
+            <w:hideMark/>
+          </w:tcPr>
+          <w:p>
+            <w:pPr>
+              <w:cnfStyle w:val="000000100000" w:firstRow="0" w:lastRow="0" w:firstColumn="0" w:lastColumn="0" w:oddVBand="0" w:evenVBand="0" w:oddHBand="1" w:evenHBand="0" w:firstRowFirstColumn="0" w:firstRowLastColumn="0" w:lastRowFirstColumn="0" w:lastRowLastColumn="0"/>
+            </w:pPr>
+            <w:r>
+              <w:t>-</w:t>
+            </w:r>
+          </w:p>
+        </w:tc>
+        <w:tc>
+          <w:tcPr>
+            <w:tcW w:w="0" w:type="auto"/>
+            <w:hideMark/>
+          </w:tcPr>
+          <w:p>
+            <w:pPr>
+              <w:cnfStyle w:val="000000100000" w:firstRow="0" w:lastRow="0" w:firstColumn="0" w:lastColumn="0" w:oddVBand="0" w:evenVBand="0" w:oddHBand="1" w:evenHBand="0" w:firstRowFirstColumn="0" w:firstRowLastColumn="0" w:lastRowFirstColumn="0" w:lastRowLastColumn="0"/>
+            </w:pPr>
+            <w:r>
+              <w:t>-</w:t>
+            </w:r>
+          </w:p>
+        </w:tc>
+        <w:tc>
+          <w:tcPr>
+            <w:tcW w:w="0" w:type="auto"/>
+            <w:hideMark/>
+          </w:tcPr>
+          <w:p>
+            <w:pPr>
+              <w:cnfStyle w:val="000000100000" w:firstRow="0" w:lastRow="0" w:firstColumn="0" w:lastColumn="0" w:oddVBand="0" w:evenVBand="0" w:oddHBand="1" w:evenHBand="0" w:firstRowFirstColumn="0" w:firstRowLastColumn="0" w:lastRowFirstColumn="0" w:lastRowLastColumn="0"/>
+            </w:pPr>
+            <w:r>
+              <w:t>20</w:t>
+            </w:r>
+          </w:p>
+        </w:tc>
+        <w:tc>
+          <w:tcPr>
+            <w:tcW w:w="0" w:type="auto"/>
+            <w:hideMark/>
+          </w:tcPr>
+          <w:p>
+            <w:pPr>
+              <w:cnfStyle w:val="000000100000" w:firstRow="0" w:lastRow="0" w:firstColumn="0" w:lastColumn="0" w:oddVBand="0" w:evenVBand="0" w:oddHBand="1" w:evenHBand="0" w:firstRowFirstColumn="0" w:firstRowLastColumn="0" w:lastRowFirstColumn="0" w:lastRowLastColumn="0"/>
+            </w:pPr>
+            <w:r>
+              <w:t>100</w:t>
+            </w:r>
+          </w:p>
+        </w:tc>
+      </w:tr>
+      <w:tr>
+        <w:tc>
+          <w:tcPr>
+            <w:cnfStyle w:val="001000000000" w:firstRow="0" w:lastRow="0" w:firstColumn="1" w:lastColumn="0" w:oddVBand="0" w:evenVBand="0" w:oddHBand="0" w:evenHBand="0" w:firstRowFirstColumn="0" w:firstRowLastColumn="0" w:lastRowFirstColumn="0" w:lastRowLastColumn="0"/>
+            <w:tcW w:w="0" w:type="auto"/>
+            <w:hideMark/>
+          </w:tcPr>
+          <w:p>
+            <w:r>
+              <w:t>Monitoreo, análisis y generación de reportes automáticos</w:t>
+            </w:r>
+          </w:p>
+        </w:tc>
+        <w:tc>
+          <w:tcPr>
+            <w:tcW w:w="0" w:type="auto"/>
+            <w:hideMark/>
+          </w:tcPr>
+          <w:p>
+            <w:pPr>
+              <w:cnfStyle w:val="000000000000" w:firstRow="0" w:lastRow="0" w:firstColumn="0" w:lastColumn="0" w:oddVBand="0" w:evenVBand="0" w:oddHBand="0" w:evenHBand="0" w:firstRowFirstColumn="0" w:firstRowLastColumn="0" w:lastRowFirstColumn="0" w:lastRowLastColumn="0"/>
+            </w:pPr>
+            <w:r>
+              <w:t>-</w:t>
+            </w:r>
+          </w:p>
+        </w:tc>
+        <w:tc>
+          <w:tcPr>
+            <w:tcW w:w="0" w:type="auto"/>
+            <w:hideMark/>
+          </w:tcPr>
+          <w:p>
+            <w:pPr>
+              <w:cnfStyle w:val="000000000000" w:firstRow="0" w:lastRow="0" w:firstColumn="0" w:lastColumn="0" w:oddVBand="0" w:evenVBand="0" w:oddHBand="0" w:evenHBand="0" w:firstRowFirstColumn="0" w:firstRowLastColumn="0" w:lastRowFirstColumn="0" w:lastRowLastColumn="0"/>
+            </w:pPr>
+            <w:r>
+              <w:t>-</w:t>
+            </w:r>
+          </w:p>
+        </w:tc>
+        <w:tc>
+          <w:tcPr>
+            <w:tcW w:w="0" w:type="auto"/>
+            <w:hideMark/>
+          </w:tcPr>
+          <w:p>
+            <w:pPr>
+              <w:cnfStyle w:val="000000000000" w:firstRow="0" w:lastRow="0" w:firstColumn="0" w:lastColumn="0" w:oddVBand="0" w:evenVBand="0" w:oddHBand="0" w:evenHBand="0" w:firstRowFirstColumn="0" w:firstRowLastColumn="0" w:lastRowFirstColumn="0" w:lastRowLastColumn="0"/>
+            </w:pPr>
+            <w:r>
+              <w:t>-</w:t>
+            </w:r>
+          </w:p>
+        </w:tc>
+        <w:tc>
+          <w:tcPr>
+            <w:tcW w:w="0" w:type="auto"/>
+            <w:hideMark/>
+          </w:tcPr>
+          <w:p>
+            <w:pPr>
+              <w:cnfStyle w:val="000000000000" w:firstRow="0" w:lastRow="0" w:firstColumn="0" w:lastColumn="0" w:oddVBand="0" w:evenVBand="0" w:oddHBand="0" w:evenHBand="0" w:firstRowFirstColumn="0" w:firstRowLastColumn="0" w:lastRowFirstColumn="0" w:lastRowLastColumn="0"/>
+            </w:pPr>
+            <w:r>
+              <w:t>100</w:t>
+            </w:r>
+          </w:p>
+        </w:tc>
+      </w:tr>
+      <w:tr>
+        <w:trPr>
+          <w:cnfStyle w:val="000000100000" w:firstRow="0" w:lastRow="0" w:firstColumn="0" w:lastColumn="0" w:oddVBand="0" w:evenVBand="0" w:oddHBand="1" w:evenHBand="0" w:firstRowFirstColumn="0" w:firstRowLastColumn="0" w:lastRowFirstColumn="0" w:lastRowLastColumn="0"/>
+        </w:trPr>
+        <w:tc>
+          <w:tcPr>
+            <w:cnfStyle w:val="001000000000" w:firstRow="0" w:lastRow="0" w:firstColumn="1" w:lastColumn="0" w:oddVBand="0" w:evenVBand="0" w:oddHBand="0" w:evenHBand="0" w:firstRowFirstColumn="0" w:firstRowLastColumn="0" w:lastRowFirstColumn="0" w:lastRowLastColumn="0"/>
+            <w:tcW w:w="0" w:type="auto"/>
+            <w:hideMark/>
+          </w:tcPr>
+          <w:p>
+            <w:r>
+              <w:t>Evaluación de resultados y ajustes finales</w:t>
+            </w:r>
+          </w:p>
+        </w:tc>
+        <w:tc>
+          <w:tcPr>
+            <w:tcW w:w="0" w:type="auto"/>
+            <w:hideMark/>
+          </w:tcPr>
+          <w:p>
+            <w:pPr>
+              <w:cnfStyle w:val="000000100000" w:firstRow="0" w:lastRow="0" w:firstColumn="0" w:lastColumn="0" w:oddVBand="0" w:evenVBand="0" w:oddHBand="1" w:evenHBand="0" w:firstRowFirstColumn="0" w:firstRowLastColumn="0" w:lastRowFirstColumn="0" w:lastRowLastColumn="0"/>
+            </w:pPr>
+            <w:r>
+              <w:t>-</w:t>
+            </w:r>
+          </w:p>
+        </w:tc>
+        <w:tc>
+          <w:tcPr>
+            <w:tcW w:w="0" w:type="auto"/>
+            <w:hideMark/>
+          </w:tcPr>
+          <w:p>
+            <w:pPr>
+              <w:cnfStyle w:val="000000100000" w:firstRow="0" w:lastRow="0" w:firstColumn="0" w:lastColumn="0" w:oddVBand="0" w:evenVBand="0" w:oddHBand="1" w:evenHBand="0" w:firstRowFirstColumn="0" w:firstRowLastColumn="0" w:lastRowFirstColumn="0" w:lastRowLastColumn="0"/>
+            </w:pPr>
+            <w:r>
+              <w:t>-</w:t>
+            </w:r>
+          </w:p>
+        </w:tc>
+        <w:tc>
+          <w:tcPr>
+            <w:tcW w:w="0" w:type="auto"/>
+            <w:hideMark/>
+          </w:tcPr>
+          <w:p>
+            <w:pPr>
+              <w:cnfStyle w:val="000000100000" w:firstRow="0" w:lastRow="0" w:firstColumn="0" w:lastColumn="0" w:oddVBand="0" w:evenVBand="0" w:oddHBand="1" w:evenHBand="0" w:firstRowFirstColumn="0" w:firstRowLastColumn="0" w:lastRowFirstColumn="0" w:lastRowLastColumn="0"/>
+            </w:pPr>
+            <w:r>
+              <w:t>-</w:t>
+            </w:r>
+          </w:p>
+        </w:tc>
+        <w:tc>
+          <w:tcPr>
+            <w:tcW w:w="0" w:type="auto"/>
+            <w:hideMark/>
+          </w:tcPr>
+          <w:p>
+            <w:pPr>
+              <w:cnfStyle w:val="000000100000" w:firstRow="0" w:lastRow="0" w:firstColumn="0" w:lastColumn="0" w:oddVBand="0" w:evenVBand="0" w:oddHBand="1" w:evenHBand="0" w:firstRowFirstColumn="0" w:firstRowLastColumn="0" w:lastRowFirstColumn="0" w:lastRowLastColumn="0"/>
+            </w:pPr>
+            <w:r>
+              <w:t>100</w:t>
+            </w:r>
+          </w:p>
+        </w:tc>
+      </w:tr>
+    </w:tbl>
+    <w:p>
+      <w:pPr>
+        <w:rPr>
+          <w:b/>
+          <w:bCs/>
+        </w:rPr>
+      </w:pPr>
+    </w:p>
+    <w:p>
+      <w:r>
+        <w:t>T1, T2, T3 y T4 corresponden al primer, segundo, tercer y cuarto trimestre</w:t>
+      </w:r>
+      <w:r>
+        <w:t xml:space="preserve"> </w:t>
+      </w:r>
+      <w:r>
+        <w:t>respectivamente desde el inicio del proyecto.</w:t>
+      </w:r>
+    </w:p>
     <w:p/>
     <w:p>
       <w:pPr>
         <w:pStyle w:val="Heading1"/>
       </w:pPr>
       <w:r>
+        <w:t>Infraestructura y apoyo técnico</w:t>
+      </w:r>
+    </w:p>
+    <w:p>
+      <w:pPr>
+        <w:jc w:val="both"/>
+      </w:pPr>
+      <w:r>
+        <w:t>Para poder realizar el desarrollo de este proyecto se requiere de la siguiente lista de infraestructura y apoyo técnico:</w:t>
+      </w:r>
+    </w:p>
+    <w:p>
+      <w:pPr>
+        <w:numPr>
+          <w:ilvl w:val="0"/>
+          <w:numId w:val="8"/>
+        </w:numPr>
+        <w:jc w:val="both"/>
+      </w:pPr>
+      <w:r>
+        <w:rPr>
+          <w:b/>
+          <w:bCs/>
+        </w:rPr>
+        <w:lastRenderedPageBreak/>
+        <w:t>Infraestructura tecnológica:</w:t>
+      </w:r>
+    </w:p>
+    <w:p>
+      <w:pPr>
+        <w:numPr>
+          <w:ilvl w:val="1"/>
+          <w:numId w:val="8"/>
+        </w:numPr>
+        <w:jc w:val="both"/>
+      </w:pPr>
+      <w:r>
+        <w:t>Equipo de cómputo con especificaciones técnicas adecuadas para desarrollo de software (estaciones de trabajo, servidores locales o servicios en la nube).</w:t>
+      </w:r>
+    </w:p>
+    <w:p>
+      <w:pPr>
+        <w:numPr>
+          <w:ilvl w:val="1"/>
+          <w:numId w:val="8"/>
+        </w:numPr>
+        <w:jc w:val="both"/>
+      </w:pPr>
+      <w:r>
+        <w:t>Acceso a internet de alta velocidad para comunicación, coordinación y despliegue en la nube.</w:t>
+      </w:r>
+    </w:p>
+    <w:p>
+      <w:pPr>
+        <w:numPr>
+          <w:ilvl w:val="1"/>
+          <w:numId w:val="8"/>
+        </w:numPr>
+        <w:jc w:val="both"/>
+      </w:pPr>
+      <w:r>
+        <w:t>Dispositivos móviles para pruebas de desarrollo y validación.</w:t>
+      </w:r>
+    </w:p>
+    <w:p>
+      <w:pPr>
+        <w:numPr>
+          <w:ilvl w:val="0"/>
+          <w:numId w:val="8"/>
+        </w:numPr>
+        <w:jc w:val="both"/>
+      </w:pPr>
+      <w:r>
+        <w:rPr>
+          <w:b/>
+          <w:bCs/>
+        </w:rPr>
+        <w:t>Software y plataformas tecnológicas:</w:t>
+      </w:r>
+    </w:p>
+    <w:p>
+      <w:pPr>
+        <w:numPr>
+          <w:ilvl w:val="1"/>
+          <w:numId w:val="8"/>
+        </w:numPr>
+        <w:jc w:val="both"/>
+      </w:pPr>
+      <w:r>
+        <w:t xml:space="preserve">Licencias y/o suscripciones para herramientas especializadas en desarrollo de aplicaciones (como entornos integrados de desarrollo </w:t>
+      </w:r>
+      <w:proofErr w:type="spellStart"/>
+      <w:r>
+        <w:t>IDEs</w:t>
+      </w:r>
+      <w:proofErr w:type="spellEnd"/>
+      <w:r>
+        <w:t>, herramientas de control de versiones, bases de datos, servicios en la nube).</w:t>
+      </w:r>
+    </w:p>
+    <w:p>
+      <w:pPr>
+        <w:numPr>
+          <w:ilvl w:val="1"/>
+          <w:numId w:val="8"/>
+        </w:numPr>
+        <w:jc w:val="both"/>
+      </w:pPr>
+      <w:r>
+        <w:t>Herramientas de análisis de datos y generación automática de reportes.</w:t>
+      </w:r>
+    </w:p>
+    <w:p>
+      <w:pPr>
+        <w:numPr>
+          <w:ilvl w:val="0"/>
+          <w:numId w:val="8"/>
+        </w:numPr>
+        <w:jc w:val="both"/>
+      </w:pPr>
+      <w:r>
+        <w:rPr>
+          <w:b/>
+          <w:bCs/>
+        </w:rPr>
+        <w:t>Servicios de información:</w:t>
+      </w:r>
+    </w:p>
+    <w:p>
+      <w:pPr>
+        <w:numPr>
+          <w:ilvl w:val="1"/>
+          <w:numId w:val="8"/>
+        </w:numPr>
+        <w:jc w:val="both"/>
+      </w:pPr>
+      <w:r>
+        <w:t>Acceso a bases de datos epidemiológicas oficiales, información geoespacial, estadísticas históricas y en tiempo real de enfermedades transmisibles.</w:t>
+      </w:r>
+    </w:p>
+    <w:p>
+      <w:pPr>
+        <w:numPr>
+          <w:ilvl w:val="1"/>
+          <w:numId w:val="8"/>
+        </w:numPr>
+        <w:jc w:val="both"/>
+      </w:pPr>
+      <w:r>
+        <w:t>Plataformas oficiales de salud pública para integración y validación de datos.</w:t>
+      </w:r>
+    </w:p>
+    <w:p>
+      <w:pPr>
+        <w:numPr>
+          <w:ilvl w:val="0"/>
+          <w:numId w:val="8"/>
+        </w:numPr>
+        <w:jc w:val="both"/>
+      </w:pPr>
+      <w:r>
+        <w:rPr>
+          <w:b/>
+          <w:bCs/>
+        </w:rPr>
+        <w:t>Laboratorios y espacios de trabajo colaborativo:</w:t>
+      </w:r>
+    </w:p>
+    <w:p>
+      <w:pPr>
+        <w:numPr>
+          <w:ilvl w:val="1"/>
+          <w:numId w:val="8"/>
+        </w:numPr>
+        <w:jc w:val="both"/>
+      </w:pPr>
+      <w:r>
+        <w:t>Espacios adecuados para reuniones, talleres participativos y pruebas de usabilidad con la comunidad y expertos técnicos.</w:t>
+      </w:r>
+    </w:p>
+    <w:p>
+      <w:pPr>
+        <w:numPr>
+          <w:ilvl w:val="1"/>
+          <w:numId w:val="8"/>
+        </w:numPr>
+        <w:jc w:val="both"/>
+      </w:pPr>
+      <w:r>
+        <w:t>Laboratorios de cómputo con infraestructura para desarrollo colaborativo y pruebas técnicas del software.</w:t>
+      </w:r>
+    </w:p>
+    <w:p>
+      <w:pPr>
+        <w:numPr>
+          <w:ilvl w:val="0"/>
+          <w:numId w:val="8"/>
+        </w:numPr>
+        <w:jc w:val="both"/>
+      </w:pPr>
+      <w:r>
+        <w:rPr>
+          <w:b/>
+          <w:bCs/>
+        </w:rPr>
+        <w:t>Apoyo técnico especializado:</w:t>
+      </w:r>
+    </w:p>
+    <w:p>
+      <w:pPr>
+        <w:numPr>
+          <w:ilvl w:val="1"/>
+          <w:numId w:val="8"/>
+        </w:numPr>
+        <w:jc w:val="both"/>
+      </w:pPr>
+      <w:r>
+        <w:t>Personal especializado en desarrollo de software, análisis de datos, epidemiología, salud pública y diseño de experiencia de usuario.</w:t>
+      </w:r>
+    </w:p>
+    <w:p>
+      <w:pPr>
+        <w:numPr>
+          <w:ilvl w:val="1"/>
+          <w:numId w:val="8"/>
+        </w:numPr>
+        <w:jc w:val="both"/>
+      </w:pPr>
+      <w:r>
+        <w:t>Capacitación técnica continua al equipo desarrollador y usuarios finales.</w:t>
+      </w:r>
+    </w:p>
+    <w:p>
+      <w:pPr>
+        <w:jc w:val="both"/>
+      </w:pPr>
+      <w:r>
+        <w:t>Esta infraestructura y apoyo técnico serán fundamentales para asegurar el desarrollo fluido, eficiente y exitoso del proyecto en todas sus etapas.</w:t>
+      </w:r>
+    </w:p>
+    <w:p>
+      <w:r>
+        <w:br/>
+      </w:r>
+    </w:p>
+    <w:p>
+      <w:pPr>
+        <w:pStyle w:val="Heading1"/>
+      </w:pPr>
+      <w:r>
+        <w:lastRenderedPageBreak/>
         <w:t>Fuentes y referencias</w:t>
       </w:r>
     </w:p>
@@ -1530,7 +3102,15 @@
         <w:t xml:space="preserve">, </w:t>
       </w:r>
       <w:r>
-        <w:t xml:space="preserve">&amp; Amezcua Jimenez, A. (s. f.). </w:t>
+        <w:t xml:space="preserve">&amp; Amezcua </w:t>
+      </w:r>
+      <w:proofErr w:type="spellStart"/>
+      <w:r>
+        <w:t>Jimenez</w:t>
+      </w:r>
+      <w:proofErr w:type="spellEnd"/>
+      <w:r>
+        <w:t xml:space="preserve">, A. (s. f.). </w:t>
       </w:r>
       <w:r>
         <w:rPr>
@@ -1553,7 +3133,6 @@
     </w:p>
     <w:p>
       <w:r>
-        <w:lastRenderedPageBreak/>
         <w:t xml:space="preserve">Molina Leza, J., Ruiz Larios, J., Zamora Ramos, E., &amp; Bejarano Medellín, R. (2020). </w:t>
       </w:r>
       <w:r>
@@ -1577,7 +3156,24 @@
     </w:p>
     <w:p>
       <w:r>
-        <w:t xml:space="preserve">World Health Organization: WHO. (2023, 15 noviembre). </w:t>
+        <w:rPr>
+          <w:lang w:val="en-US"/>
+        </w:rPr>
+        <w:t xml:space="preserve">World Health Organization: WHO. (2023, 15 </w:t>
+      </w:r>
+      <w:proofErr w:type="spellStart"/>
+      <w:r>
+        <w:rPr>
+          <w:lang w:val="en-US"/>
+        </w:rPr>
+        <w:t>noviembre</w:t>
+      </w:r>
+      <w:proofErr w:type="spellEnd"/>
+      <w:r>
+        <w:rPr>
+          <w:lang w:val="en-US"/>
+        </w:rPr>
+        <w:t xml:space="preserve">). </w:t>
       </w:r>
       <w:r>
         <w:rPr>
@@ -1664,6 +3260,141 @@
             <w:rStyle w:val="Hyperlink"/>
           </w:rPr>
           <w:t>https://elpais.com/mexico/2024-10-16/vacuna-covid-19-e-influenza-en-mexico-fechas-donde-vacunarse-y-lo-que-hay-que-saber.html</w:t>
+        </w:r>
+      </w:hyperlink>
+    </w:p>
+    <w:p>
+      <w:r>
+        <w:t xml:space="preserve">López-Ruiz, M. V., Pola, M., Martín, N. E., </w:t>
+      </w:r>
+      <w:proofErr w:type="spellStart"/>
+      <w:r>
+        <w:t>Cassetti</w:t>
+      </w:r>
+      <w:proofErr w:type="spellEnd"/>
+      <w:r>
+        <w:t xml:space="preserve">, V., De Los Santos, T. I., &amp; Azagra, C. B. B. (2024). ¿Cómo mejoramos la participación comunitaria en salud? Análisis de las acciones propuestas tras la aplicación de una herramienta de evaluación. </w:t>
+      </w:r>
+      <w:r>
+        <w:rPr>
+          <w:i/>
+          <w:iCs/>
+        </w:rPr>
+        <w:t>Atención Primaria</w:t>
+      </w:r>
+      <w:r>
+        <w:t xml:space="preserve">, </w:t>
+      </w:r>
+      <w:r>
+        <w:rPr>
+          <w:i/>
+          <w:iCs/>
+        </w:rPr>
+        <w:t>56</w:t>
+      </w:r>
+      <w:r>
+        <w:t xml:space="preserve">(5), 102847. </w:t>
+      </w:r>
+      <w:hyperlink r:id="rId25" w:history="1">
+        <w:r>
+          <w:rPr>
+            <w:rStyle w:val="Hyperlink"/>
+          </w:rPr>
+          <w:t>https://doi.org/10.1016/j.aprim.2023.102847</w:t>
+        </w:r>
+      </w:hyperlink>
+    </w:p>
+    <w:p>
+      <w:pPr>
+        <w:rPr>
+          <w:lang w:val="en-US"/>
+        </w:rPr>
+      </w:pPr>
+      <w:r>
+        <w:t xml:space="preserve">Moreno, M. (2023, </w:t>
+      </w:r>
+      <w:proofErr w:type="spellStart"/>
+      <w:r>
+        <w:t>July</w:t>
+      </w:r>
+      <w:proofErr w:type="spellEnd"/>
+      <w:r>
+        <w:t xml:space="preserve"> 6). </w:t>
+      </w:r>
+      <w:r>
+        <w:rPr>
+          <w:i/>
+          <w:iCs/>
+        </w:rPr>
+        <w:t>“La ciencia ciudadana está al alcance de todos y todas.”</w:t>
+      </w:r>
+      <w:r>
+        <w:t xml:space="preserve"> </w:t>
+      </w:r>
+      <w:r>
+        <w:rPr>
+          <w:lang w:val="en-US"/>
+        </w:rPr>
+        <w:t xml:space="preserve">UNDP. Retrieved May 11, 2025, from </w:t>
+      </w:r>
+      <w:hyperlink r:id="rId26" w:history="1">
+        <w:r>
+          <w:rPr>
+            <w:rStyle w:val="Hyperlink"/>
+            <w:lang w:val="en-US"/>
+          </w:rPr>
+          <w:t>https://www.undp.org/es/peru/noticias/la-ciencia-ciudadana-esta-al-alcance-de-todos-y-todas</w:t>
+        </w:r>
+      </w:hyperlink>
+    </w:p>
+    <w:p>
+      <w:r>
+        <w:t xml:space="preserve">Nino, A. (2020, </w:t>
+      </w:r>
+      <w:proofErr w:type="spellStart"/>
+      <w:r>
+        <w:t>July</w:t>
+      </w:r>
+      <w:proofErr w:type="spellEnd"/>
+      <w:r>
+        <w:t xml:space="preserve"> 31). </w:t>
+      </w:r>
+      <w:r>
+        <w:rPr>
+          <w:i/>
+          <w:iCs/>
+        </w:rPr>
+        <w:t>SISTEMA DE VIGILANCIA EPIDEMIOLÓGICA COMUNITARIA</w:t>
+      </w:r>
+      <w:r>
+        <w:t>. LA SALUD DESDE LA OTRA ORILLA</w:t>
+      </w:r>
+      <w:proofErr w:type="gramStart"/>
+      <w:r>
+        <w:t>- !!</w:t>
+      </w:r>
+      <w:proofErr w:type="gramEnd"/>
+      <w:r>
+        <w:t xml:space="preserve"> </w:t>
+      </w:r>
+      <w:proofErr w:type="gramStart"/>
+      <w:r>
+        <w:t xml:space="preserve">LA ORILLA DE LA </w:t>
+      </w:r>
+      <w:r>
+        <w:lastRenderedPageBreak/>
+        <w:t>GENTE!!</w:t>
+      </w:r>
+      <w:proofErr w:type="gramEnd"/>
+      <w:r>
+        <w:t xml:space="preserve"> </w:t>
+      </w:r>
+      <w:hyperlink r:id="rId27" w:history="1">
+        <w:r>
+          <w:rPr>
+            <w:rStyle w:val="Hyperlink"/>
+          </w:rPr>
+          <w:t>https://saluddesdelaotraorillas.com/2020/07/29/sistema-de-vigilancia-epidemiologica-comuntario/</w:t>
         </w:r>
       </w:hyperlink>
     </w:p>
@@ -1683,6 +3414,381 @@
 <file path=word/numbering.xml><?xml version="1.0" encoding="utf-8"?>
 <w:numbering xmlns:wpc="http://schemas.microsoft.com/office/word/2010/wordprocessingCanvas" xmlns:cx="http://schemas.microsoft.com/office/drawing/2014/chartex" xmlns:cx1="http://schemas.microsoft.com/office/drawing/2015/9/8/chartex" xmlns:cx2="http://schemas.microsoft.com/office/drawing/2015/10/21/chartex" xmlns:cx3="http://schemas.microsoft.com/office/drawing/2016/5/9/chartex" xmlns:cx4="http://schemas.microsoft.com/office/drawing/2016/5/10/chartex" xmlns:cx5="http://schemas.microsoft.com/office/drawing/2016/5/11/chartex" xmlns:cx6="http://schemas.microsoft.com/office/drawing/2016/5/12/chartex" xmlns:cx7="http://schemas.microsoft.com/office/drawing/2016/5/13/chartex" xmlns:cx8="http://schemas.microsoft.com/office/drawing/2016/5/14/chartex" xmlns:mc="http://schemas.openxmlformats.org/markup-compatibility/2006" xmlns:aink="http://schemas.microsoft.com/office/drawing/2016/ink" xmlns:am3d="http://schemas.microsoft.com/office/drawing/2017/model3d" xmlns:o="urn:schemas-microsoft-com:office:office" xmlns:oel="http://schemas.microsoft.com/office/2019/extlst" xmlns:r="http://schemas.openxmlformats.org/officeDocument/2006/relationships" xmlns:m="http://schemas.openxmlformats.org/officeDocument/2006/math" xmlns:v="urn:schemas-microsoft-com:vml" xmlns:wp14="http://schemas.microsoft.com/office/word/2010/wordprocessingDrawing" xmlns:wp="http://schemas.openxmlformats.org/drawingml/2006/wordprocessingDrawing" xmlns:w10="urn:schemas-microsoft-com:office:word" xmlns:w="http://schemas.openxmlformats.org/wordprocessingml/2006/main" xmlns:w14="http://schemas.microsoft.com/office/word/2010/wordml" xmlns:w15="http://schemas.microsoft.com/office/word/2012/wordml" xmlns:w16cex="http://schemas.microsoft.com/office/word/2018/wordml/cex" xmlns:w16cid="http://schemas.microsoft.com/office/word/2016/wordml/cid" xmlns:w16="http://schemas.microsoft.com/office/word/2018/wordml" xmlns:w16du="http://schemas.microsoft.com/office/word/2023/wordml/word16du" xmlns:w16sdtdh="http://schemas.microsoft.com/office/word/2020/wordml/sdtdatahash" xmlns:w16sdtfl="http://schemas.microsoft.com/office/word/2024/wordml/sdtformatlock" xmlns:w16se="http://schemas.microsoft.com/office/word/2015/wordml/symex" xmlns:wpg="http://schemas.microsoft.com/office/word/2010/wordprocessingGroup" xmlns:wpi="http://schemas.microsoft.com/office/word/2010/wordprocessingInk" xmlns:wne="http://schemas.microsoft.com/office/word/2006/wordml" xmlns:wps="http://schemas.microsoft.com/office/word/2010/wordprocessingShape" mc:Ignorable="w14 w15 w16se w16cid w16 w16cex w16sdtdh w16sdtfl w16du wp14">
   <w:abstractNum w:abstractNumId="0" w15:restartNumberingAfterBreak="0">
+    <w:nsid w:val="29636B95"/>
+    <w:multiLevelType w:val="multilevel"/>
+    <w:tmpl w:val="FE72EC82"/>
+    <w:lvl w:ilvl="0">
+      <w:start w:val="1"/>
+      <w:numFmt w:val="decimal"/>
+      <w:lvlText w:val="%1."/>
+      <w:lvlJc w:val="left"/>
+      <w:pPr>
+        <w:tabs>
+          <w:tab w:val="num" w:pos="720"/>
+        </w:tabs>
+        <w:ind w:left="720" w:hanging="360"/>
+      </w:pPr>
+    </w:lvl>
+    <w:lvl w:ilvl="1" w:tentative="1">
+      <w:start w:val="1"/>
+      <w:numFmt w:val="decimal"/>
+      <w:lvlText w:val="%2."/>
+      <w:lvlJc w:val="left"/>
+      <w:pPr>
+        <w:tabs>
+          <w:tab w:val="num" w:pos="1440"/>
+        </w:tabs>
+        <w:ind w:left="1440" w:hanging="360"/>
+      </w:pPr>
+    </w:lvl>
+    <w:lvl w:ilvl="2" w:tentative="1">
+      <w:start w:val="1"/>
+      <w:numFmt w:val="decimal"/>
+      <w:lvlText w:val="%3."/>
+      <w:lvlJc w:val="left"/>
+      <w:pPr>
+        <w:tabs>
+          <w:tab w:val="num" w:pos="2160"/>
+        </w:tabs>
+        <w:ind w:left="2160" w:hanging="360"/>
+      </w:pPr>
+    </w:lvl>
+    <w:lvl w:ilvl="3" w:tentative="1">
+      <w:start w:val="1"/>
+      <w:numFmt w:val="decimal"/>
+      <w:lvlText w:val="%4."/>
+      <w:lvlJc w:val="left"/>
+      <w:pPr>
+        <w:tabs>
+          <w:tab w:val="num" w:pos="2880"/>
+        </w:tabs>
+        <w:ind w:left="2880" w:hanging="360"/>
+      </w:pPr>
+    </w:lvl>
+    <w:lvl w:ilvl="4" w:tentative="1">
+      <w:start w:val="1"/>
+      <w:numFmt w:val="decimal"/>
+      <w:lvlText w:val="%5."/>
+      <w:lvlJc w:val="left"/>
+      <w:pPr>
+        <w:tabs>
+          <w:tab w:val="num" w:pos="3600"/>
+        </w:tabs>
+        <w:ind w:left="3600" w:hanging="360"/>
+      </w:pPr>
+    </w:lvl>
+    <w:lvl w:ilvl="5" w:tentative="1">
+      <w:start w:val="1"/>
+      <w:numFmt w:val="decimal"/>
+      <w:lvlText w:val="%6."/>
+      <w:lvlJc w:val="left"/>
+      <w:pPr>
+        <w:tabs>
+          <w:tab w:val="num" w:pos="4320"/>
+        </w:tabs>
+        <w:ind w:left="4320" w:hanging="360"/>
+      </w:pPr>
+    </w:lvl>
+    <w:lvl w:ilvl="6" w:tentative="1">
+      <w:start w:val="1"/>
+      <w:numFmt w:val="decimal"/>
+      <w:lvlText w:val="%7."/>
+      <w:lvlJc w:val="left"/>
+      <w:pPr>
+        <w:tabs>
+          <w:tab w:val="num" w:pos="5040"/>
+        </w:tabs>
+        <w:ind w:left="5040" w:hanging="360"/>
+      </w:pPr>
+    </w:lvl>
+    <w:lvl w:ilvl="7" w:tentative="1">
+      <w:start w:val="1"/>
+      <w:numFmt w:val="decimal"/>
+      <w:lvlText w:val="%8."/>
+      <w:lvlJc w:val="left"/>
+      <w:pPr>
+        <w:tabs>
+          <w:tab w:val="num" w:pos="5760"/>
+        </w:tabs>
+        <w:ind w:left="5760" w:hanging="360"/>
+      </w:pPr>
+    </w:lvl>
+    <w:lvl w:ilvl="8" w:tentative="1">
+      <w:start w:val="1"/>
+      <w:numFmt w:val="decimal"/>
+      <w:lvlText w:val="%9."/>
+      <w:lvlJc w:val="left"/>
+      <w:pPr>
+        <w:tabs>
+          <w:tab w:val="num" w:pos="6480"/>
+        </w:tabs>
+        <w:ind w:left="6480" w:hanging="360"/>
+      </w:pPr>
+    </w:lvl>
+  </w:abstractNum>
+  <w:abstractNum w:abstractNumId="1" w15:restartNumberingAfterBreak="0">
+    <w:nsid w:val="327E44A0"/>
+    <w:multiLevelType w:val="multilevel"/>
+    <w:tmpl w:val="BE820424"/>
+    <w:lvl w:ilvl="0">
+      <w:start w:val="1"/>
+      <w:numFmt w:val="decimal"/>
+      <w:lvlText w:val="%1."/>
+      <w:lvlJc w:val="left"/>
+      <w:pPr>
+        <w:tabs>
+          <w:tab w:val="num" w:pos="720"/>
+        </w:tabs>
+        <w:ind w:left="720" w:hanging="360"/>
+      </w:pPr>
+    </w:lvl>
+    <w:lvl w:ilvl="1" w:tentative="1">
+      <w:start w:val="1"/>
+      <w:numFmt w:val="decimal"/>
+      <w:lvlText w:val="%2."/>
+      <w:lvlJc w:val="left"/>
+      <w:pPr>
+        <w:tabs>
+          <w:tab w:val="num" w:pos="1440"/>
+        </w:tabs>
+        <w:ind w:left="1440" w:hanging="360"/>
+      </w:pPr>
+    </w:lvl>
+    <w:lvl w:ilvl="2" w:tentative="1">
+      <w:start w:val="1"/>
+      <w:numFmt w:val="decimal"/>
+      <w:lvlText w:val="%3."/>
+      <w:lvlJc w:val="left"/>
+      <w:pPr>
+        <w:tabs>
+          <w:tab w:val="num" w:pos="2160"/>
+        </w:tabs>
+        <w:ind w:left="2160" w:hanging="360"/>
+      </w:pPr>
+    </w:lvl>
+    <w:lvl w:ilvl="3" w:tentative="1">
+      <w:start w:val="1"/>
+      <w:numFmt w:val="decimal"/>
+      <w:lvlText w:val="%4."/>
+      <w:lvlJc w:val="left"/>
+      <w:pPr>
+        <w:tabs>
+          <w:tab w:val="num" w:pos="2880"/>
+        </w:tabs>
+        <w:ind w:left="2880" w:hanging="360"/>
+      </w:pPr>
+    </w:lvl>
+    <w:lvl w:ilvl="4" w:tentative="1">
+      <w:start w:val="1"/>
+      <w:numFmt w:val="decimal"/>
+      <w:lvlText w:val="%5."/>
+      <w:lvlJc w:val="left"/>
+      <w:pPr>
+        <w:tabs>
+          <w:tab w:val="num" w:pos="3600"/>
+        </w:tabs>
+        <w:ind w:left="3600" w:hanging="360"/>
+      </w:pPr>
+    </w:lvl>
+    <w:lvl w:ilvl="5" w:tentative="1">
+      <w:start w:val="1"/>
+      <w:numFmt w:val="decimal"/>
+      <w:lvlText w:val="%6."/>
+      <w:lvlJc w:val="left"/>
+      <w:pPr>
+        <w:tabs>
+          <w:tab w:val="num" w:pos="4320"/>
+        </w:tabs>
+        <w:ind w:left="4320" w:hanging="360"/>
+      </w:pPr>
+    </w:lvl>
+    <w:lvl w:ilvl="6" w:tentative="1">
+      <w:start w:val="1"/>
+      <w:numFmt w:val="decimal"/>
+      <w:lvlText w:val="%7."/>
+      <w:lvlJc w:val="left"/>
+      <w:pPr>
+        <w:tabs>
+          <w:tab w:val="num" w:pos="5040"/>
+        </w:tabs>
+        <w:ind w:left="5040" w:hanging="360"/>
+      </w:pPr>
+    </w:lvl>
+    <w:lvl w:ilvl="7" w:tentative="1">
+      <w:start w:val="1"/>
+      <w:numFmt w:val="decimal"/>
+      <w:lvlText w:val="%8."/>
+      <w:lvlJc w:val="left"/>
+      <w:pPr>
+        <w:tabs>
+          <w:tab w:val="num" w:pos="5760"/>
+        </w:tabs>
+        <w:ind w:left="5760" w:hanging="360"/>
+      </w:pPr>
+    </w:lvl>
+    <w:lvl w:ilvl="8" w:tentative="1">
+      <w:start w:val="1"/>
+      <w:numFmt w:val="decimal"/>
+      <w:lvlText w:val="%9."/>
+      <w:lvlJc w:val="left"/>
+      <w:pPr>
+        <w:tabs>
+          <w:tab w:val="num" w:pos="6480"/>
+        </w:tabs>
+        <w:ind w:left="6480" w:hanging="360"/>
+      </w:pPr>
+    </w:lvl>
+  </w:abstractNum>
+  <w:abstractNum w:abstractNumId="2" w15:restartNumberingAfterBreak="0">
+    <w:nsid w:val="37AF6FE3"/>
+    <w:multiLevelType w:val="multilevel"/>
+    <w:tmpl w:val="4E28BAC8"/>
+    <w:lvl w:ilvl="0">
+      <w:start w:val="1"/>
+      <w:numFmt w:val="bullet"/>
+      <w:lvlText w:val=""/>
+      <w:lvlJc w:val="left"/>
+      <w:pPr>
+        <w:tabs>
+          <w:tab w:val="num" w:pos="720"/>
+        </w:tabs>
+        <w:ind w:left="720" w:hanging="360"/>
+      </w:pPr>
+      <w:rPr>
+        <w:rFonts w:ascii="Symbol" w:hAnsi="Symbol" w:hint="default"/>
+        <w:sz w:val="20"/>
+      </w:rPr>
+    </w:lvl>
+    <w:lvl w:ilvl="1" w:tentative="1">
+      <w:start w:val="1"/>
+      <w:numFmt w:val="bullet"/>
+      <w:lvlText w:val="o"/>
+      <w:lvlJc w:val="left"/>
+      <w:pPr>
+        <w:tabs>
+          <w:tab w:val="num" w:pos="1440"/>
+        </w:tabs>
+        <w:ind w:left="1440" w:hanging="360"/>
+      </w:pPr>
+      <w:rPr>
+        <w:rFonts w:ascii="Courier New" w:hAnsi="Courier New" w:hint="default"/>
+        <w:sz w:val="20"/>
+      </w:rPr>
+    </w:lvl>
+    <w:lvl w:ilvl="2" w:tentative="1">
+      <w:start w:val="1"/>
+      <w:numFmt w:val="bullet"/>
+      <w:lvlText w:val=""/>
+      <w:lvlJc w:val="left"/>
+      <w:pPr>
+        <w:tabs>
+          <w:tab w:val="num" w:pos="2160"/>
+        </w:tabs>
+        <w:ind w:left="2160" w:hanging="360"/>
+      </w:pPr>
+      <w:rPr>
+        <w:rFonts w:ascii="Wingdings" w:hAnsi="Wingdings" w:hint="default"/>
+        <w:sz w:val="20"/>
+      </w:rPr>
+    </w:lvl>
+    <w:lvl w:ilvl="3" w:tentative="1">
+      <w:start w:val="1"/>
+      <w:numFmt w:val="bullet"/>
+      <w:lvlText w:val=""/>
+      <w:lvlJc w:val="left"/>
+      <w:pPr>
+        <w:tabs>
+          <w:tab w:val="num" w:pos="2880"/>
+        </w:tabs>
+        <w:ind w:left="2880" w:hanging="360"/>
+      </w:pPr>
+      <w:rPr>
+        <w:rFonts w:ascii="Wingdings" w:hAnsi="Wingdings" w:hint="default"/>
+        <w:sz w:val="20"/>
+      </w:rPr>
+    </w:lvl>
+    <w:lvl w:ilvl="4" w:tentative="1">
+      <w:start w:val="1"/>
+      <w:numFmt w:val="bullet"/>
+      <w:lvlText w:val=""/>
+      <w:lvlJc w:val="left"/>
+      <w:pPr>
+        <w:tabs>
+          <w:tab w:val="num" w:pos="3600"/>
+        </w:tabs>
+        <w:ind w:left="3600" w:hanging="360"/>
+      </w:pPr>
+      <w:rPr>
+        <w:rFonts w:ascii="Wingdings" w:hAnsi="Wingdings" w:hint="default"/>
+        <w:sz w:val="20"/>
+      </w:rPr>
+    </w:lvl>
+    <w:lvl w:ilvl="5" w:tentative="1">
+      <w:start w:val="1"/>
+      <w:numFmt w:val="bullet"/>
+      <w:lvlText w:val=""/>
+      <w:lvlJc w:val="left"/>
+      <w:pPr>
+        <w:tabs>
+          <w:tab w:val="num" w:pos="4320"/>
+        </w:tabs>
+        <w:ind w:left="4320" w:hanging="360"/>
+      </w:pPr>
+      <w:rPr>
+        <w:rFonts w:ascii="Wingdings" w:hAnsi="Wingdings" w:hint="default"/>
+        <w:sz w:val="20"/>
+      </w:rPr>
+    </w:lvl>
+    <w:lvl w:ilvl="6" w:tentative="1">
+      <w:start w:val="1"/>
+      <w:numFmt w:val="bullet"/>
+      <w:lvlText w:val=""/>
+      <w:lvlJc w:val="left"/>
+      <w:pPr>
+        <w:tabs>
+          <w:tab w:val="num" w:pos="5040"/>
+        </w:tabs>
+        <w:ind w:left="5040" w:hanging="360"/>
+      </w:pPr>
+      <w:rPr>
+        <w:rFonts w:ascii="Wingdings" w:hAnsi="Wingdings" w:hint="default"/>
+        <w:sz w:val="20"/>
+      </w:rPr>
+    </w:lvl>
+    <w:lvl w:ilvl="7" w:tentative="1">
+      <w:start w:val="1"/>
+      <w:numFmt w:val="bullet"/>
+      <w:lvlText w:val=""/>
+      <w:lvlJc w:val="left"/>
+      <w:pPr>
+        <w:tabs>
+          <w:tab w:val="num" w:pos="5760"/>
+        </w:tabs>
+        <w:ind w:left="5760" w:hanging="360"/>
+      </w:pPr>
+      <w:rPr>
+        <w:rFonts w:ascii="Wingdings" w:hAnsi="Wingdings" w:hint="default"/>
+        <w:sz w:val="20"/>
+      </w:rPr>
+    </w:lvl>
+    <w:lvl w:ilvl="8" w:tentative="1">
+      <w:start w:val="1"/>
+      <w:numFmt w:val="bullet"/>
+      <w:lvlText w:val=""/>
+      <w:lvlJc w:val="left"/>
+      <w:pPr>
+        <w:tabs>
+          <w:tab w:val="num" w:pos="6480"/>
+        </w:tabs>
+        <w:ind w:left="6480" w:hanging="360"/>
+      </w:pPr>
+      <w:rPr>
+        <w:rFonts w:ascii="Wingdings" w:hAnsi="Wingdings" w:hint="default"/>
+        <w:sz w:val="20"/>
+      </w:rPr>
+    </w:lvl>
+  </w:abstractNum>
+  <w:abstractNum w:abstractNumId="3" w15:restartNumberingAfterBreak="0">
     <w:nsid w:val="4FF22D20"/>
     <w:multiLevelType w:val="multilevel"/>
     <w:tmpl w:val="C84A71C4"/>
@@ -1804,7 +3910,237 @@
       </w:pPr>
     </w:lvl>
   </w:abstractNum>
-  <w:abstractNum w:abstractNumId="1" w15:restartNumberingAfterBreak="0">
+  <w:abstractNum w:abstractNumId="4" w15:restartNumberingAfterBreak="0">
+    <w:nsid w:val="53123108"/>
+    <w:multiLevelType w:val="multilevel"/>
+    <w:tmpl w:val="552E3234"/>
+    <w:lvl w:ilvl="0">
+      <w:start w:val="1"/>
+      <w:numFmt w:val="decimal"/>
+      <w:lvlText w:val="%1."/>
+      <w:lvlJc w:val="left"/>
+      <w:pPr>
+        <w:tabs>
+          <w:tab w:val="num" w:pos="720"/>
+        </w:tabs>
+        <w:ind w:left="720" w:hanging="360"/>
+      </w:pPr>
+    </w:lvl>
+    <w:lvl w:ilvl="1">
+      <w:start w:val="1"/>
+      <w:numFmt w:val="bullet"/>
+      <w:lvlText w:val="o"/>
+      <w:lvlJc w:val="left"/>
+      <w:pPr>
+        <w:tabs>
+          <w:tab w:val="num" w:pos="1440"/>
+        </w:tabs>
+        <w:ind w:left="1440" w:hanging="360"/>
+      </w:pPr>
+      <w:rPr>
+        <w:rFonts w:ascii="Courier New" w:hAnsi="Courier New" w:hint="default"/>
+        <w:sz w:val="20"/>
+      </w:rPr>
+    </w:lvl>
+    <w:lvl w:ilvl="2" w:tentative="1">
+      <w:start w:val="1"/>
+      <w:numFmt w:val="decimal"/>
+      <w:lvlText w:val="%3."/>
+      <w:lvlJc w:val="left"/>
+      <w:pPr>
+        <w:tabs>
+          <w:tab w:val="num" w:pos="2160"/>
+        </w:tabs>
+        <w:ind w:left="2160" w:hanging="360"/>
+      </w:pPr>
+    </w:lvl>
+    <w:lvl w:ilvl="3" w:tentative="1">
+      <w:start w:val="1"/>
+      <w:numFmt w:val="decimal"/>
+      <w:lvlText w:val="%4."/>
+      <w:lvlJc w:val="left"/>
+      <w:pPr>
+        <w:tabs>
+          <w:tab w:val="num" w:pos="2880"/>
+        </w:tabs>
+        <w:ind w:left="2880" w:hanging="360"/>
+      </w:pPr>
+    </w:lvl>
+    <w:lvl w:ilvl="4" w:tentative="1">
+      <w:start w:val="1"/>
+      <w:numFmt w:val="decimal"/>
+      <w:lvlText w:val="%5."/>
+      <w:lvlJc w:val="left"/>
+      <w:pPr>
+        <w:tabs>
+          <w:tab w:val="num" w:pos="3600"/>
+        </w:tabs>
+        <w:ind w:left="3600" w:hanging="360"/>
+      </w:pPr>
+    </w:lvl>
+    <w:lvl w:ilvl="5" w:tentative="1">
+      <w:start w:val="1"/>
+      <w:numFmt w:val="decimal"/>
+      <w:lvlText w:val="%6."/>
+      <w:lvlJc w:val="left"/>
+      <w:pPr>
+        <w:tabs>
+          <w:tab w:val="num" w:pos="4320"/>
+        </w:tabs>
+        <w:ind w:left="4320" w:hanging="360"/>
+      </w:pPr>
+    </w:lvl>
+    <w:lvl w:ilvl="6" w:tentative="1">
+      <w:start w:val="1"/>
+      <w:numFmt w:val="decimal"/>
+      <w:lvlText w:val="%7."/>
+      <w:lvlJc w:val="left"/>
+      <w:pPr>
+        <w:tabs>
+          <w:tab w:val="num" w:pos="5040"/>
+        </w:tabs>
+        <w:ind w:left="5040" w:hanging="360"/>
+      </w:pPr>
+    </w:lvl>
+    <w:lvl w:ilvl="7" w:tentative="1">
+      <w:start w:val="1"/>
+      <w:numFmt w:val="decimal"/>
+      <w:lvlText w:val="%8."/>
+      <w:lvlJc w:val="left"/>
+      <w:pPr>
+        <w:tabs>
+          <w:tab w:val="num" w:pos="5760"/>
+        </w:tabs>
+        <w:ind w:left="5760" w:hanging="360"/>
+      </w:pPr>
+    </w:lvl>
+    <w:lvl w:ilvl="8" w:tentative="1">
+      <w:start w:val="1"/>
+      <w:numFmt w:val="decimal"/>
+      <w:lvlText w:val="%9."/>
+      <w:lvlJc w:val="left"/>
+      <w:pPr>
+        <w:tabs>
+          <w:tab w:val="num" w:pos="6480"/>
+        </w:tabs>
+        <w:ind w:left="6480" w:hanging="360"/>
+      </w:pPr>
+    </w:lvl>
+  </w:abstractNum>
+  <w:abstractNum w:abstractNumId="5" w15:restartNumberingAfterBreak="0">
+    <w:nsid w:val="64C51D01"/>
+    <w:multiLevelType w:val="multilevel"/>
+    <w:tmpl w:val="C14C23CA"/>
+    <w:lvl w:ilvl="0">
+      <w:start w:val="1"/>
+      <w:numFmt w:val="decimal"/>
+      <w:lvlText w:val="%1."/>
+      <w:lvlJc w:val="left"/>
+      <w:pPr>
+        <w:tabs>
+          <w:tab w:val="num" w:pos="720"/>
+        </w:tabs>
+        <w:ind w:left="720" w:hanging="360"/>
+      </w:pPr>
+    </w:lvl>
+    <w:lvl w:ilvl="1" w:tentative="1">
+      <w:start w:val="1"/>
+      <w:numFmt w:val="decimal"/>
+      <w:lvlText w:val="%2."/>
+      <w:lvlJc w:val="left"/>
+      <w:pPr>
+        <w:tabs>
+          <w:tab w:val="num" w:pos="1440"/>
+        </w:tabs>
+        <w:ind w:left="1440" w:hanging="360"/>
+      </w:pPr>
+    </w:lvl>
+    <w:lvl w:ilvl="2" w:tentative="1">
+      <w:start w:val="1"/>
+      <w:numFmt w:val="decimal"/>
+      <w:lvlText w:val="%3."/>
+      <w:lvlJc w:val="left"/>
+      <w:pPr>
+        <w:tabs>
+          <w:tab w:val="num" w:pos="2160"/>
+        </w:tabs>
+        <w:ind w:left="2160" w:hanging="360"/>
+      </w:pPr>
+    </w:lvl>
+    <w:lvl w:ilvl="3" w:tentative="1">
+      <w:start w:val="1"/>
+      <w:numFmt w:val="decimal"/>
+      <w:lvlText w:val="%4."/>
+      <w:lvlJc w:val="left"/>
+      <w:pPr>
+        <w:tabs>
+          <w:tab w:val="num" w:pos="2880"/>
+        </w:tabs>
+        <w:ind w:left="2880" w:hanging="360"/>
+      </w:pPr>
+    </w:lvl>
+    <w:lvl w:ilvl="4" w:tentative="1">
+      <w:start w:val="1"/>
+      <w:numFmt w:val="decimal"/>
+      <w:lvlText w:val="%5."/>
+      <w:lvlJc w:val="left"/>
+      <w:pPr>
+        <w:tabs>
+          <w:tab w:val="num" w:pos="3600"/>
+        </w:tabs>
+        <w:ind w:left="3600" w:hanging="360"/>
+      </w:pPr>
+    </w:lvl>
+    <w:lvl w:ilvl="5" w:tentative="1">
+      <w:start w:val="1"/>
+      <w:numFmt w:val="decimal"/>
+      <w:lvlText w:val="%6."/>
+      <w:lvlJc w:val="left"/>
+      <w:pPr>
+        <w:tabs>
+          <w:tab w:val="num" w:pos="4320"/>
+        </w:tabs>
+        <w:ind w:left="4320" w:hanging="360"/>
+      </w:pPr>
+    </w:lvl>
+    <w:lvl w:ilvl="6" w:tentative="1">
+      <w:start w:val="1"/>
+      <w:numFmt w:val="decimal"/>
+      <w:lvlText w:val="%7."/>
+      <w:lvlJc w:val="left"/>
+      <w:pPr>
+        <w:tabs>
+          <w:tab w:val="num" w:pos="5040"/>
+        </w:tabs>
+        <w:ind w:left="5040" w:hanging="360"/>
+      </w:pPr>
+    </w:lvl>
+    <w:lvl w:ilvl="7" w:tentative="1">
+      <w:start w:val="1"/>
+      <w:numFmt w:val="decimal"/>
+      <w:lvlText w:val="%8."/>
+      <w:lvlJc w:val="left"/>
+      <w:pPr>
+        <w:tabs>
+          <w:tab w:val="num" w:pos="5760"/>
+        </w:tabs>
+        <w:ind w:left="5760" w:hanging="360"/>
+      </w:pPr>
+    </w:lvl>
+    <w:lvl w:ilvl="8" w:tentative="1">
+      <w:start w:val="1"/>
+      <w:numFmt w:val="decimal"/>
+      <w:lvlText w:val="%9."/>
+      <w:lvlJc w:val="left"/>
+      <w:pPr>
+        <w:tabs>
+          <w:tab w:val="num" w:pos="6480"/>
+        </w:tabs>
+        <w:ind w:left="6480" w:hanging="360"/>
+      </w:pPr>
+    </w:lvl>
+  </w:abstractNum>
+  <w:abstractNum w:abstractNumId="6" w15:restartNumberingAfterBreak="0">
     <w:nsid w:val="6D866C52"/>
     <w:multiLevelType w:val="multilevel"/>
     <w:tmpl w:val="C8C4BC5C"/>
@@ -1943,7 +4279,7 @@
       </w:rPr>
     </w:lvl>
   </w:abstractNum>
-  <w:abstractNum w:abstractNumId="2" w15:restartNumberingAfterBreak="0">
+  <w:abstractNum w:abstractNumId="7" w15:restartNumberingAfterBreak="0">
     <w:nsid w:val="7EA14A94"/>
     <w:multiLevelType w:val="multilevel"/>
     <w:tmpl w:val="A6522528"/>
@@ -2061,13 +4397,28 @@
     </w:lvl>
   </w:abstractNum>
   <w:num w:numId="1" w16cid:durableId="1378747329">
+    <w:abstractNumId w:val="6"/>
+  </w:num>
+  <w:num w:numId="2" w16cid:durableId="362444526">
+    <w:abstractNumId w:val="3"/>
+  </w:num>
+  <w:num w:numId="3" w16cid:durableId="2078047337">
+    <w:abstractNumId w:val="7"/>
+  </w:num>
+  <w:num w:numId="4" w16cid:durableId="245968142">
     <w:abstractNumId w:val="1"/>
   </w:num>
-  <w:num w:numId="2" w16cid:durableId="362444526">
+  <w:num w:numId="5" w16cid:durableId="136844621">
+    <w:abstractNumId w:val="2"/>
+  </w:num>
+  <w:num w:numId="6" w16cid:durableId="1766726953">
     <w:abstractNumId w:val="0"/>
   </w:num>
-  <w:num w:numId="3" w16cid:durableId="2078047337">
-    <w:abstractNumId w:val="2"/>
+  <w:num w:numId="7" w16cid:durableId="934283773">
+    <w:abstractNumId w:val="5"/>
+  </w:num>
+  <w:num w:numId="8" w16cid:durableId="493226492">
+    <w:abstractNumId w:val="4"/>
   </w:num>
 </w:numbering>
 </file>
@@ -2869,6 +5220,78 @@
       <w:szCs w:val="48"/>
     </w:rPr>
   </w:style>
+  <w:style w:type="table" w:styleId="GridTable2">
+    <w:name w:val="Grid Table 2"/>
+    <w:basedOn w:val="TableNormal"/>
+    <w:uiPriority w:val="47"/>
+    <w:rsid w:val="007F067F"/>
+    <w:tblPr>
+      <w:tblStyleRowBandSize w:val="1"/>
+      <w:tblStyleColBandSize w:val="1"/>
+      <w:tblBorders>
+        <w:top w:val="single" w:sz="2" w:space="0" w:color="666666" w:themeColor="text1" w:themeTint="99"/>
+        <w:bottom w:val="single" w:sz="2" w:space="0" w:color="666666" w:themeColor="text1" w:themeTint="99"/>
+        <w:insideH w:val="single" w:sz="2" w:space="0" w:color="666666" w:themeColor="text1" w:themeTint="99"/>
+        <w:insideV w:val="single" w:sz="2" w:space="0" w:color="666666" w:themeColor="text1" w:themeTint="99"/>
+      </w:tblBorders>
+    </w:tblPr>
+    <w:tblStylePr w:type="firstRow">
+      <w:rPr>
+        <w:b/>
+        <w:bCs/>
+      </w:rPr>
+      <w:tblPr/>
+      <w:tcPr>
+        <w:tcBorders>
+          <w:top w:val="nil"/>
+          <w:bottom w:val="single" w:sz="12" w:space="0" w:color="666666" w:themeColor="text1" w:themeTint="99"/>
+          <w:insideH w:val="nil"/>
+          <w:insideV w:val="nil"/>
+        </w:tcBorders>
+        <w:shd w:val="clear" w:color="auto" w:fill="FFFFFF" w:themeFill="background1"/>
+      </w:tcPr>
+    </w:tblStylePr>
+    <w:tblStylePr w:type="lastRow">
+      <w:rPr>
+        <w:b/>
+        <w:bCs/>
+      </w:rPr>
+      <w:tblPr/>
+      <w:tcPr>
+        <w:tcBorders>
+          <w:top w:val="double" w:sz="2" w:space="0" w:color="666666" w:themeColor="text1" w:themeTint="99"/>
+          <w:bottom w:val="nil"/>
+          <w:insideH w:val="nil"/>
+          <w:insideV w:val="nil"/>
+        </w:tcBorders>
+        <w:shd w:val="clear" w:color="auto" w:fill="FFFFFF" w:themeFill="background1"/>
+      </w:tcPr>
+    </w:tblStylePr>
+    <w:tblStylePr w:type="firstCol">
+      <w:rPr>
+        <w:b/>
+        <w:bCs/>
+      </w:rPr>
+    </w:tblStylePr>
+    <w:tblStylePr w:type="lastCol">
+      <w:rPr>
+        <w:b/>
+        <w:bCs/>
+      </w:rPr>
+    </w:tblStylePr>
+    <w:tblStylePr w:type="band1Vert">
+      <w:tblPr/>
+      <w:tcPr>
+        <w:shd w:val="clear" w:color="auto" w:fill="CCCCCC" w:themeFill="text1" w:themeFillTint="33"/>
+      </w:tcPr>
+    </w:tblStylePr>
+    <w:tblStylePr w:type="band1Horz">
+      <w:tblPr/>
+      <w:tcPr>
+        <w:shd w:val="clear" w:color="auto" w:fill="CCCCCC" w:themeFill="text1" w:themeFillTint="33"/>
+      </w:tcPr>
+    </w:tblStylePr>
+  </w:style>
 </w:styles>
 </file>
 
@@ -3168,12 +5591,9 @@
 </file>
 
 <file path=customXml/item1.xml><?xml version="1.0" encoding="utf-8"?>
-<?mso-contentType ?>
-<FormTemplates xmlns="http://schemas.microsoft.com/sharepoint/v3/contenttype/forms">
-  <Display>DocumentLibraryForm</Display>
-  <Edit>DocumentLibraryForm</Edit>
-  <New>DocumentLibraryForm</New>
-</FormTemplates>
+<go:gDocsCustomXmlDataStorage xmlns:go="http://customooxmlschemas.google.com/" xmlns:r="http://schemas.openxmlformats.org/officeDocument/2006/relationships">
+  <go:docsCustomData roundtripDataSignature="AMtx7mjWAYLiP+2zMQTWoCgp0ZqcaBozzg==">AMUW2mVWFbtDZpTIIat1qnhnQrcTw7AsJaNQf6MBaVBffNIkSUBZC+ePNwCw4L4pro+45xBZh41TDO8MrJUNxQ7evTdDreNEXeQ4nszQoeL47IWn6aTv9h8=</go:docsCustomData>
+</go:gDocsCustomXmlDataStorage>
 </file>
 
 <file path=customXml/item2.xml><?xml version="1.0" encoding="utf-8"?>
@@ -3309,9 +5729,12 @@
 </file>
 
 <file path=customXml/item3.xml><?xml version="1.0" encoding="utf-8"?>
-<go:gDocsCustomXmlDataStorage xmlns:go="http://customooxmlschemas.google.com/" xmlns:r="http://schemas.openxmlformats.org/officeDocument/2006/relationships">
-  <go:docsCustomData roundtripDataSignature="AMtx7mjWAYLiP+2zMQTWoCgp0ZqcaBozzg==">AMUW2mVWFbtDZpTIIat1qnhnQrcTw7AsJaNQf6MBaVBffNIkSUBZC+ePNwCw4L4pro+45xBZh41TDO8MrJUNxQ7evTdDreNEXeQ4nszQoeL47IWn6aTv9h8=</go:docsCustomData>
-</go:gDocsCustomXmlDataStorage>
+<?mso-contentType ?>
+<FormTemplates xmlns="http://schemas.microsoft.com/sharepoint/v3/contenttype/forms">
+  <Display>DocumentLibraryForm</Display>
+  <Edit>DocumentLibraryForm</Edit>
+  <New>DocumentLibraryForm</New>
+</FormTemplates>
 </file>
 
 <file path=customXml/item4.xml><?xml version="1.0" encoding="utf-8"?>
@@ -3321,9 +5744,10 @@
 </file>
 
 <file path=customXml/itemProps1.xml><?xml version="1.0" encoding="utf-8"?>
-<ds:datastoreItem xmlns:ds="http://schemas.openxmlformats.org/officeDocument/2006/customXml" ds:itemID="{71FD8C8B-0B9E-49E4-B361-51BE33B6176D}">
+<ds:datastoreItem xmlns:ds="http://schemas.openxmlformats.org/officeDocument/2006/customXml" ds:itemID="{11111111-1234-1234-1234-123412341234}">
   <ds:schemaRefs>
-    <ds:schemaRef ds:uri="http://schemas.microsoft.com/sharepoint/v3/contenttype/forms"/>
+    <ds:schemaRef ds:uri="http://customooxmlschemas.google.com/"/>
+    <ds:schemaRef ds:uri="http://schemas.openxmlformats.org/officeDocument/2006/relationships"/>
   </ds:schemaRefs>
 </ds:datastoreItem>
 </file>
@@ -3347,10 +5771,9 @@
 </file>
 
 <file path=customXml/itemProps3.xml><?xml version="1.0" encoding="utf-8"?>
-<ds:datastoreItem xmlns:ds="http://schemas.openxmlformats.org/officeDocument/2006/customXml" ds:itemID="{11111111-1234-1234-1234-123412341234}">
+<ds:datastoreItem xmlns:ds="http://schemas.openxmlformats.org/officeDocument/2006/customXml" ds:itemID="{71FD8C8B-0B9E-49E4-B361-51BE33B6176D}">
   <ds:schemaRefs>
-    <ds:schemaRef ds:uri="http://customooxmlschemas.google.com/"/>
-    <ds:schemaRef ds:uri="http://schemas.openxmlformats.org/officeDocument/2006/relationships"/>
+    <ds:schemaRef ds:uri="http://schemas.microsoft.com/sharepoint/v3/contenttype/forms"/>
   </ds:schemaRefs>
 </ds:datastoreItem>
 </file>

</xml_diff>